<commit_message>
bereikbaarheidslijst + kleine veranderingen
</commit_message>
<xml_diff>
--- a/documentatie/Samenwerkingsovereenkomst.docx
+++ b/documentatie/Samenwerkingsovereenkomst.docx
@@ -10,6 +10,7 @@
           <w:docPartUnique/>
         </w:docPartObj>
       </w:sdtPr>
+      <w:sdtEndPr/>
       <w:sdtContent>
         <w:p/>
         <w:tbl>
@@ -26,7 +27,7 @@
             <w:tblLook w:val="04A0" w:firstRow="1" w:lastRow="0" w:firstColumn="1" w:lastColumn="0" w:noHBand="0" w:noVBand="1"/>
           </w:tblPr>
           <w:tblGrid>
-            <w:gridCol w:w="8956"/>
+            <w:gridCol w:w="7659"/>
           </w:tblGrid>
           <w:tr>
             <w:sdt>
@@ -44,6 +45,7 @@
                 <w:dataBinding w:prefixMappings="xmlns:ns0='http://schemas.openxmlformats.org/officeDocument/2006/extended-properties'" w:xpath="/ns0:Properties[1]/ns0:Company[1]" w:storeItemID="{6668398D-A668-4E3E-A5EB-62B293D839F1}"/>
                 <w:text/>
               </w:sdtPr>
+              <w:sdtEndPr/>
               <w:sdtContent>
                 <w:tc>
                   <w:tcPr>
@@ -86,8 +88,8 @@
                   <w:rPr>
                     <w:rFonts w:asciiTheme="majorHAnsi" w:eastAsiaTheme="majorEastAsia" w:hAnsiTheme="majorHAnsi" w:cstheme="majorBidi"/>
                     <w:color w:val="4472C4" w:themeColor="accent1"/>
-                    <w:sz w:val="72"/>
-                    <w:szCs w:val="72"/>
+                    <w:sz w:val="88"/>
+                    <w:szCs w:val="88"/>
                   </w:rPr>
                   <w:alias w:val="Titel"/>
                   <w:id w:val="13406919"/>
@@ -97,6 +99,7 @@
                   <w:dataBinding w:prefixMappings="xmlns:ns0='http://schemas.openxmlformats.org/package/2006/metadata/core-properties' xmlns:ns1='http://purl.org/dc/elements/1.1/'" w:xpath="/ns0:coreProperties[1]/ns1:title[1]" w:storeItemID="{6C3C8BC8-F283-45AE-878A-BAB7291924A1}"/>
                   <w:text/>
                 </w:sdtPr>
+                <w:sdtEndPr/>
                 <w:sdtContent>
                   <w:p>
                     <w:pPr>
@@ -113,10 +116,28 @@
                       <w:rPr>
                         <w:rFonts w:asciiTheme="majorHAnsi" w:eastAsiaTheme="majorEastAsia" w:hAnsiTheme="majorHAnsi" w:cstheme="majorBidi"/>
                         <w:color w:val="4472C4" w:themeColor="accent1"/>
-                        <w:sz w:val="72"/>
-                        <w:szCs w:val="72"/>
+                        <w:sz w:val="88"/>
+                        <w:szCs w:val="88"/>
                       </w:rPr>
-                      <w:t>Samenwerkingsovereenkomst</w:t>
+                      <w:t>Samenwerkingsover</w:t>
+                    </w:r>
+                    <w:r>
+                      <w:rPr>
+                        <w:rFonts w:asciiTheme="majorHAnsi" w:eastAsiaTheme="majorEastAsia" w:hAnsiTheme="majorHAnsi" w:cstheme="majorBidi"/>
+                        <w:color w:val="4472C4" w:themeColor="accent1"/>
+                        <w:sz w:val="88"/>
+                        <w:szCs w:val="88"/>
+                      </w:rPr>
+                      <w:t>-</w:t>
+                    </w:r>
+                    <w:r>
+                      <w:rPr>
+                        <w:rFonts w:asciiTheme="majorHAnsi" w:eastAsiaTheme="majorEastAsia" w:hAnsiTheme="majorHAnsi" w:cstheme="majorBidi"/>
+                        <w:color w:val="4472C4" w:themeColor="accent1"/>
+                        <w:sz w:val="88"/>
+                        <w:szCs w:val="88"/>
+                      </w:rPr>
+                      <w:t>eenkomst</w:t>
                     </w:r>
                   </w:p>
                 </w:sdtContent>
@@ -139,6 +160,7 @@
                 <w:dataBinding w:prefixMappings="xmlns:ns0='http://schemas.openxmlformats.org/package/2006/metadata/core-properties' xmlns:ns1='http://purl.org/dc/elements/1.1/'" w:xpath="/ns0:coreProperties[1]/ns1:subject[1]" w:storeItemID="{6C3C8BC8-F283-45AE-878A-BAB7291924A1}"/>
                 <w:text/>
               </w:sdtPr>
+              <w:sdtEndPr/>
               <w:sdtContent>
                 <w:tc>
                   <w:tcPr>
@@ -192,74 +214,6 @@
                   <w:right w:w="115" w:type="dxa"/>
                 </w:tcMar>
               </w:tcPr>
-              <w:p>
-                <w:pPr>
-                  <w:pStyle w:val="Geenafstand"/>
-                  <w:rPr>
-                    <w:color w:val="4472C4" w:themeColor="accent1"/>
-                    <w:sz w:val="28"/>
-                    <w:szCs w:val="28"/>
-                  </w:rPr>
-                </w:pPr>
-                <w:r>
-                  <w:rPr>
-                    <w:rFonts w:ascii="Arial" w:eastAsia="Calibri" w:hAnsi="Arial" w:cs="Arial"/>
-                  </w:rPr>
-                  <w:t>Sjoerd Hoeven</w:t>
-                </w:r>
-                <w:r>
-                  <w:rPr>
-                    <w:rFonts w:ascii="Arial" w:eastAsia="Calibri" w:hAnsi="Arial" w:cs="Arial"/>
-                  </w:rPr>
-                  <w:t xml:space="preserve">,  </w:t>
-                </w:r>
-                <w:r>
-                  <w:rPr>
-                    <w:rFonts w:ascii="Arial" w:eastAsia="Calibri" w:hAnsi="Arial" w:cs="Arial"/>
-                  </w:rPr>
-                  <w:t xml:space="preserve">Pieter Jan </w:t>
-                </w:r>
-                <w:proofErr w:type="spellStart"/>
-                <w:r>
-                  <w:rPr>
-                    <w:rFonts w:ascii="Arial" w:eastAsia="Calibri" w:hAnsi="Arial" w:cs="Arial"/>
-                  </w:rPr>
-                  <w:t>Kolijn</w:t>
-                </w:r>
-                <w:proofErr w:type="spellEnd"/>
-                <w:r>
-                  <w:rPr>
-                    <w:rFonts w:ascii="Arial" w:eastAsia="Calibri" w:hAnsi="Arial" w:cs="Arial"/>
-                  </w:rPr>
-                  <w:t xml:space="preserve">,  </w:t>
-                </w:r>
-                <w:r>
-                  <w:rPr>
-                    <w:rFonts w:ascii="Arial" w:eastAsia="Calibri" w:hAnsi="Arial" w:cs="Arial"/>
-                  </w:rPr>
-                  <w:t xml:space="preserve">Dennis Pulles, </w:t>
-                </w:r>
-                <w:r>
-                  <w:rPr>
-                    <w:rFonts w:ascii="Arial" w:eastAsia="Calibri" w:hAnsi="Arial" w:cs="Arial"/>
-                  </w:rPr>
-                  <w:t xml:space="preserve"> Corné </w:t>
-                </w:r>
-                <w:proofErr w:type="spellStart"/>
-                <w:r>
-                  <w:rPr>
-                    <w:rFonts w:ascii="Arial" w:eastAsia="Calibri" w:hAnsi="Arial" w:cs="Arial"/>
-                  </w:rPr>
-                  <w:t>Sierat</w:t>
-                </w:r>
-                <w:proofErr w:type="spellEnd"/>
-                <w:r>
-                  <w:rPr>
-                    <w:rFonts w:ascii="Arial" w:eastAsia="Calibri" w:hAnsi="Arial" w:cs="Arial"/>
-                  </w:rPr>
-                  <w:t xml:space="preserve"> </w:t>
-                </w:r>
-              </w:p>
               <w:sdt>
                 <w:sdtPr>
                   <w:rPr>
@@ -267,19 +221,13 @@
                     <w:sz w:val="28"/>
                     <w:szCs w:val="28"/>
                   </w:rPr>
-                  <w:alias w:val="Datum"/>
-                  <w:tag w:val="Datum"/>
-                  <w:id w:val="13406932"/>
+                  <w:alias w:val="Auteur"/>
+                  <w:id w:val="13406928"/>
                   <w:placeholder>
-                    <w:docPart w:val="4553CECF5A7643A9ADC59A9B5118EC4B"/>
+                    <w:docPart w:val="640E8280B908447996CECC09B7292A76"/>
                   </w:placeholder>
-                  <w:dataBinding w:prefixMappings="xmlns:ns0='http://schemas.microsoft.com/office/2006/coverPageProps'" w:xpath="/ns0:CoverPageProperties[1]/ns0:PublishDate[1]" w:storeItemID="{55AF091B-3C7A-41E3-B477-F2FDAA23CFDA}"/>
-                  <w:date w:fullDate="2017-04-18T00:00:00Z">
-                    <w:dateFormat w:val="d-M-yyyy"/>
-                    <w:lid w:val="nl-NL"/>
-                    <w:storeMappedDataAs w:val="dateTime"/>
-                    <w:calendar w:val="gregorian"/>
-                  </w:date>
+                  <w:dataBinding w:prefixMappings="xmlns:ns0='http://schemas.openxmlformats.org/package/2006/metadata/core-properties' xmlns:ns1='http://purl.org/dc/elements/1.1/'" w:xpath="/ns0:coreProperties[1]/ns1:creator[1]" w:storeItemID="{6C3C8BC8-F283-45AE-878A-BAB7291924A1}"/>
+                  <w:text/>
                 </w:sdtPr>
                 <w:sdtContent>
                   <w:p>
@@ -297,11 +245,62 @@
                         <w:sz w:val="28"/>
                         <w:szCs w:val="28"/>
                       </w:rPr>
-                      <w:t>18-4-2017</w:t>
+                      <w:t>Sjoerd Hoeven, Pieter Jan Kolijn,                                                Dennis Pulles, Corné Sierat</w:t>
                     </w:r>
                   </w:p>
                 </w:sdtContent>
               </w:sdt>
+              <w:p>
+                <w:pPr>
+                  <w:pStyle w:val="Geenafstand"/>
+                  <w:rPr>
+                    <w:color w:val="4472C4" w:themeColor="accent1"/>
+                    <w:sz w:val="28"/>
+                    <w:szCs w:val="28"/>
+                  </w:rPr>
+                </w:pPr>
+                <w:r>
+                  <w:rPr>
+                    <w:color w:val="4472C4" w:themeColor="accent1"/>
+                    <w:sz w:val="28"/>
+                    <w:szCs w:val="28"/>
+                  </w:rPr>
+                  <w:t xml:space="preserve"> </w:t>
+                </w:r>
+                <w:sdt>
+                  <w:sdtPr>
+                    <w:rPr>
+                      <w:color w:val="4472C4" w:themeColor="accent1"/>
+                      <w:sz w:val="28"/>
+                      <w:szCs w:val="28"/>
+                    </w:rPr>
+                    <w:alias w:val="Datum"/>
+                    <w:tag w:val="Datum"/>
+                    <w:id w:val="13406932"/>
+                    <w:placeholder>
+                      <w:docPart w:val="4553CECF5A7643A9ADC59A9B5118EC4B"/>
+                    </w:placeholder>
+                    <w:dataBinding w:prefixMappings="xmlns:ns0='http://schemas.microsoft.com/office/2006/coverPageProps'" w:xpath="/ns0:CoverPageProperties[1]/ns0:PublishDate[1]" w:storeItemID="{55AF091B-3C7A-41E3-B477-F2FDAA23CFDA}"/>
+                    <w:date w:fullDate="2017-04-18T00:00:00Z">
+                      <w:dateFormat w:val="d-M-yyyy"/>
+                      <w:lid w:val="nl-NL"/>
+                      <w:storeMappedDataAs w:val="dateTime"/>
+                      <w:calendar w:val="gregorian"/>
+                    </w:date>
+                  </w:sdtPr>
+                  <w:sdtEndPr/>
+                  <w:sdtContent>
+                    <w:r>
+                      <w:rPr>
+                        <w:color w:val="4472C4" w:themeColor="accent1"/>
+                        <w:sz w:val="28"/>
+                        <w:szCs w:val="28"/>
+                      </w:rPr>
+                      <w:t>18-4-2017</w:t>
+                    </w:r>
+                  </w:sdtContent>
+                </w:sdt>
+              </w:p>
               <w:p>
                 <w:pPr>
                   <w:pStyle w:val="Geenafstand"/>
@@ -329,8 +328,6 @@
             <w:br w:type="page"/>
           </w:r>
         </w:p>
-        <w:bookmarkStart w:id="0" w:name="_GoBack" w:displacedByCustomXml="next"/>
-        <w:bookmarkEnd w:id="0" w:displacedByCustomXml="next"/>
       </w:sdtContent>
     </w:sdt>
     <w:p>
@@ -412,21 +409,7 @@
         <w:rPr>
           <w:rFonts w:ascii="Arial" w:eastAsia="Calibri" w:hAnsi="Arial" w:cs="Arial"/>
         </w:rPr>
-        <w:t xml:space="preserve">estigd te Breda, in de functie </w:t>
-      </w:r>
-      <w:proofErr w:type="spellStart"/>
-      <w:r>
-        <w:rPr>
-          <w:rFonts w:ascii="Arial" w:eastAsia="Calibri" w:hAnsi="Arial" w:cs="Arial"/>
-        </w:rPr>
-        <w:t>projectlid</w:t>
-      </w:r>
-      <w:proofErr w:type="spellEnd"/>
-      <w:r>
-        <w:rPr>
-          <w:rFonts w:ascii="Arial" w:eastAsia="Calibri" w:hAnsi="Arial" w:cs="Arial"/>
-        </w:rPr>
-        <w:t xml:space="preserve"> en programmeur</w:t>
+        <w:t>estigd te Breda, in de functie projectlid en programmeur</w:t>
       </w:r>
     </w:p>
     <w:p>
@@ -575,35 +558,7 @@
         <w:rPr>
           <w:rFonts w:ascii="Arial" w:eastAsia="Calibri" w:hAnsi="Arial" w:cs="Arial"/>
         </w:rPr>
-        <w:t xml:space="preserve">Pieter Jan Colijn, gevestigd te Dinteloord, in </w:t>
-      </w:r>
-      <w:proofErr w:type="spellStart"/>
-      <w:r>
-        <w:rPr>
-          <w:rFonts w:ascii="Arial" w:eastAsia="Calibri" w:hAnsi="Arial" w:cs="Arial"/>
-        </w:rPr>
-        <w:t>defunctie</w:t>
-      </w:r>
-      <w:proofErr w:type="spellEnd"/>
-      <w:r>
-        <w:rPr>
-          <w:rFonts w:ascii="Arial" w:eastAsia="Calibri" w:hAnsi="Arial" w:cs="Arial"/>
-        </w:rPr>
-        <w:t xml:space="preserve"> van </w:t>
-      </w:r>
-      <w:proofErr w:type="spellStart"/>
-      <w:r>
-        <w:rPr>
-          <w:rFonts w:ascii="Arial" w:eastAsia="Calibri" w:hAnsi="Arial" w:cs="Arial"/>
-        </w:rPr>
-        <w:t>projectlid</w:t>
-      </w:r>
-      <w:proofErr w:type="spellEnd"/>
-      <w:r>
-        <w:rPr>
-          <w:rFonts w:ascii="Arial" w:eastAsia="Calibri" w:hAnsi="Arial" w:cs="Arial"/>
-        </w:rPr>
-        <w:t xml:space="preserve"> en programmeur</w:t>
+        <w:t>Pieter Jan Colijn, gevestigd te Dinteloord, in defunctie van projectlid en programmeur</w:t>
       </w:r>
     </w:p>
     <w:p>
@@ -2466,6 +2421,7 @@
     <w:lsdException w:name="HTML Sample" w:semiHidden="1" w:unhideWhenUsed="1"/>
     <w:lsdException w:name="HTML Typewriter" w:semiHidden="1" w:unhideWhenUsed="1"/>
     <w:lsdException w:name="HTML Variable" w:semiHidden="1" w:unhideWhenUsed="1"/>
+    <w:lsdException w:name="Normal Table" w:semiHidden="1" w:unhideWhenUsed="1"/>
     <w:lsdException w:name="annotation subject" w:semiHidden="1" w:unhideWhenUsed="1"/>
     <w:lsdException w:name="No List" w:semiHidden="1" w:unhideWhenUsed="1"/>
     <w:lsdException w:name="Outline List 1" w:semiHidden="1" w:unhideWhenUsed="1"/>
@@ -2510,6 +2466,7 @@
     <w:lsdException w:name="Table Professional" w:semiHidden="1" w:unhideWhenUsed="1"/>
     <w:lsdException w:name="Table Subtle 1" w:semiHidden="1" w:unhideWhenUsed="1"/>
     <w:lsdException w:name="Table Subtle 2" w:semiHidden="1" w:unhideWhenUsed="1"/>
+    <w:lsdException w:name="Table Web 1" w:semiHidden="1" w:unhideWhenUsed="1"/>
     <w:lsdException w:name="Table Web 2" w:semiHidden="1" w:unhideWhenUsed="1"/>
     <w:lsdException w:name="Table Web 3" w:semiHidden="1" w:unhideWhenUsed="1"/>
     <w:lsdException w:name="Balloon Text" w:semiHidden="1" w:unhideWhenUsed="1"/>
@@ -3018,6 +2975,37 @@
         </w:p>
       </w:docPartBody>
     </w:docPart>
+    <w:docPart>
+      <w:docPartPr>
+        <w:name w:val="640E8280B908447996CECC09B7292A76"/>
+        <w:category>
+          <w:name w:val="Algemeen"/>
+          <w:gallery w:val="placeholder"/>
+        </w:category>
+        <w:types>
+          <w:type w:val="bbPlcHdr"/>
+        </w:types>
+        <w:behaviors>
+          <w:behavior w:val="content"/>
+        </w:behaviors>
+        <w:guid w:val="{DB4F26D3-D4EC-4E38-B121-59184F75E3D5}"/>
+      </w:docPartPr>
+      <w:docPartBody>
+        <w:p>
+          <w:pPr>
+            <w:pStyle w:val="640E8280B908447996CECC09B7292A76"/>
+          </w:pPr>
+          <w:r>
+            <w:rPr>
+              <w:color w:val="4472C4" w:themeColor="accent1"/>
+              <w:sz w:val="28"/>
+              <w:szCs w:val="28"/>
+            </w:rPr>
+            <w:t>[Naam van auteur]</w:t>
+          </w:r>
+        </w:p>
+      </w:docPartBody>
+    </w:docPart>
   </w:docParts>
 </w:glossaryDocument>
 </file>
@@ -3079,7 +3067,9 @@
   <w:rsids>
     <w:rsidRoot w:val="00023C35"/>
     <w:rsid w:val="00023C35"/>
+    <w:rsid w:val="000256C8"/>
     <w:rsid w:val="00356E8B"/>
+    <w:rsid w:val="00745CAE"/>
   </w:rsids>
   <m:mathPr>
     <m:mathFont m:val="Cambria Math"/>
@@ -3546,6 +3536,10 @@
     <w:name w:val="4553CECF5A7643A9ADC59A9B5118EC4B"/>
     <w:rsid w:val="00023C35"/>
   </w:style>
+  <w:style w:type="paragraph" w:customStyle="1" w:styleId="640E8280B908447996CECC09B7292A76">
+    <w:name w:val="640E8280B908447996CECC09B7292A76"/>
+    <w:rsid w:val="000256C8"/>
+  </w:style>
 </w:styles>
 </file>
 

</xml_diff>

<commit_message>
voeg huisstijl document toe verandere data van project
</commit_message>
<xml_diff>
--- a/documentatie/Samenwerkingsovereenkomst.docx
+++ b/documentatie/Samenwerkingsovereenkomst.docx
@@ -112,7 +112,6 @@
                         <w:szCs w:val="88"/>
                       </w:rPr>
                     </w:pPr>
-                    <w:proofErr w:type="spellStart"/>
                     <w:r>
                       <w:rPr>
                         <w:rFonts w:asciiTheme="majorHAnsi" w:eastAsiaTheme="majorEastAsia" w:hAnsiTheme="majorHAnsi" w:cstheme="majorBidi"/>
@@ -140,7 +139,6 @@
                       </w:rPr>
                       <w:t>eenkomst</w:t>
                     </w:r>
-                    <w:proofErr w:type="spellEnd"/>
                   </w:p>
                 </w:sdtContent>
               </w:sdt>
@@ -248,36 +246,8 @@
                         <w:sz w:val="28"/>
                         <w:szCs w:val="28"/>
                       </w:rPr>
-                      <w:t xml:space="preserve">Sjoerd Hoeven, Pieter Jan </w:t>
+                      <w:t>Sjoerd Hoeven, Pieter Jan Kolijn,                                                Dennis Pulles, Corné Sierat</w:t>
                     </w:r>
-                    <w:proofErr w:type="spellStart"/>
-                    <w:r>
-                      <w:rPr>
-                        <w:color w:val="4472C4" w:themeColor="accent1"/>
-                        <w:sz w:val="28"/>
-                        <w:szCs w:val="28"/>
-                      </w:rPr>
-                      <w:t>Kolijn</w:t>
-                    </w:r>
-                    <w:proofErr w:type="spellEnd"/>
-                    <w:r>
-                      <w:rPr>
-                        <w:color w:val="4472C4" w:themeColor="accent1"/>
-                        <w:sz w:val="28"/>
-                        <w:szCs w:val="28"/>
-                      </w:rPr>
-                      <w:t xml:space="preserve">,                                                Dennis Pulles, Corné </w:t>
-                    </w:r>
-                    <w:proofErr w:type="spellStart"/>
-                    <w:r>
-                      <w:rPr>
-                        <w:color w:val="4472C4" w:themeColor="accent1"/>
-                        <w:sz w:val="28"/>
-                        <w:szCs w:val="28"/>
-                      </w:rPr>
-                      <w:t>Sierat</w:t>
-                    </w:r>
-                    <w:proofErr w:type="spellEnd"/>
                   </w:p>
                 </w:sdtContent>
               </w:sdt>
@@ -428,41 +398,19 @@
         <w:rPr>
           <w:rFonts w:ascii="Arial" w:eastAsia="Calibri" w:hAnsi="Arial" w:cs="Arial"/>
         </w:rPr>
-        <w:t xml:space="preserve">orné </w:t>
-      </w:r>
-      <w:proofErr w:type="spellStart"/>
+        <w:t>orné Sierat</w:t>
+      </w:r>
       <w:r>
         <w:rPr>
           <w:rFonts w:ascii="Arial" w:eastAsia="Calibri" w:hAnsi="Arial" w:cs="Arial"/>
         </w:rPr>
-        <w:t>Sierat</w:t>
-      </w:r>
-      <w:proofErr w:type="spellEnd"/>
+        <w:t>, gev</w:t>
+      </w:r>
       <w:r>
         <w:rPr>
           <w:rFonts w:ascii="Arial" w:eastAsia="Calibri" w:hAnsi="Arial" w:cs="Arial"/>
         </w:rPr>
-        <w:t>, gev</w:t>
-      </w:r>
-      <w:r>
-        <w:rPr>
-          <w:rFonts w:ascii="Arial" w:eastAsia="Calibri" w:hAnsi="Arial" w:cs="Arial"/>
-        </w:rPr>
-        <w:t xml:space="preserve">estigd te Breda, in de functie </w:t>
-      </w:r>
-      <w:proofErr w:type="spellStart"/>
-      <w:r>
-        <w:rPr>
-          <w:rFonts w:ascii="Arial" w:eastAsia="Calibri" w:hAnsi="Arial" w:cs="Arial"/>
-        </w:rPr>
-        <w:t>projectlid</w:t>
-      </w:r>
-      <w:proofErr w:type="spellEnd"/>
-      <w:r>
-        <w:rPr>
-          <w:rFonts w:ascii="Arial" w:eastAsia="Calibri" w:hAnsi="Arial" w:cs="Arial"/>
-        </w:rPr>
-        <w:t xml:space="preserve"> en programmeur</w:t>
+        <w:t>estigd te Breda, in de functie projectlid en programmeur</w:t>
       </w:r>
     </w:p>
     <w:p>
@@ -611,366 +559,350 @@
         <w:rPr>
           <w:rFonts w:ascii="Arial" w:eastAsia="Calibri" w:hAnsi="Arial" w:cs="Arial"/>
         </w:rPr>
-        <w:t xml:space="preserve">Pieter Jan </w:t>
-      </w:r>
-      <w:proofErr w:type="spellStart"/>
+        <w:t>Pieter Jan K</w:t>
+      </w:r>
       <w:r>
         <w:rPr>
           <w:rFonts w:ascii="Arial" w:eastAsia="Calibri" w:hAnsi="Arial" w:cs="Arial"/>
         </w:rPr>
-        <w:t>K</w:t>
+        <w:t>olijn, gevestigd te Dinteloord, in de</w:t>
       </w:r>
       <w:r>
         <w:rPr>
           <w:rFonts w:ascii="Arial" w:eastAsia="Calibri" w:hAnsi="Arial" w:cs="Arial"/>
         </w:rPr>
-        <w:t>olijn</w:t>
-      </w:r>
-      <w:proofErr w:type="spellEnd"/>
+        <w:t xml:space="preserve"> </w:t>
+      </w:r>
       <w:r>
         <w:rPr>
           <w:rFonts w:ascii="Arial" w:eastAsia="Calibri" w:hAnsi="Arial" w:cs="Arial"/>
         </w:rPr>
-        <w:t>, gevestigd te Dinteloord, in de</w:t>
-      </w:r>
-      <w:r>
+        <w:t>functie van projectlid en programmeur</w:t>
+      </w:r>
+    </w:p>
+    <w:p>
+      <w:pPr>
+        <w:pStyle w:val="Standaard1"/>
+        <w:jc w:val="both"/>
         <w:rPr>
           <w:rFonts w:ascii="Arial" w:eastAsia="Calibri" w:hAnsi="Arial" w:cs="Arial"/>
         </w:rPr>
+      </w:pPr>
+      <w:r>
+        <w:rPr>
+          <w:rFonts w:ascii="Arial" w:eastAsia="Calibri" w:hAnsi="Arial" w:cs="Arial"/>
+        </w:rPr>
+        <w:t>Hierna te noemen: “Partij D”.</w:t>
+      </w:r>
+    </w:p>
+    <w:p>
+      <w:pPr>
+        <w:pStyle w:val="Standaard1"/>
+        <w:jc w:val="both"/>
+        <w:rPr>
+          <w:rFonts w:ascii="Arial" w:eastAsia="Calibri" w:hAnsi="Arial" w:cs="Arial"/>
+        </w:rPr>
+      </w:pPr>
+    </w:p>
+    <w:p>
+      <w:pPr>
+        <w:pStyle w:val="Standaard1"/>
+        <w:jc w:val="both"/>
+        <w:rPr>
+          <w:rFonts w:ascii="Arial" w:eastAsia="Calibri" w:hAnsi="Arial" w:cs="Arial"/>
+        </w:rPr>
+      </w:pPr>
+    </w:p>
+    <w:p>
+      <w:pPr>
+        <w:pStyle w:val="Default"/>
+        <w:spacing w:line="252" w:lineRule="auto"/>
+        <w:jc w:val="both"/>
+        <w:rPr>
+          <w:rFonts w:ascii="Arial" w:hAnsi="Arial" w:cs="Arial"/>
+        </w:rPr>
+      </w:pPr>
+      <w:r>
+        <w:rPr>
+          <w:rFonts w:ascii="Arial" w:hAnsi="Arial" w:cs="Arial"/>
+        </w:rPr>
+        <w:t>Verklaren het volgende overeen te zijn gekomen:</w:t>
+      </w:r>
+    </w:p>
+    <w:p>
+      <w:pPr>
+        <w:pStyle w:val="Standaard1"/>
+        <w:jc w:val="both"/>
+        <w:rPr>
+          <w:rFonts w:ascii="Arial" w:eastAsia="Calibri" w:hAnsi="Arial" w:cs="Arial"/>
+        </w:rPr>
+      </w:pPr>
+      <w:r>
+        <w:rPr>
+          <w:rFonts w:ascii="Arial" w:eastAsia="Calibri" w:hAnsi="Arial" w:cs="Arial"/>
+        </w:rPr>
         <w:t xml:space="preserve"> </w:t>
+      </w:r>
+    </w:p>
+    <w:p>
+      <w:pPr>
+        <w:pStyle w:val="Kop11"/>
+        <w:spacing w:line="252" w:lineRule="auto"/>
+        <w:jc w:val="both"/>
+      </w:pPr>
+      <w:r>
+        <w:t>Artikel 1: Overwegingen</w:t>
+      </w:r>
+    </w:p>
+    <w:p>
+      <w:pPr>
+        <w:pStyle w:val="Tekst"/>
+        <w:jc w:val="both"/>
+        <w:rPr>
+          <w:rFonts w:ascii="Arial" w:hAnsi="Arial"/>
+        </w:rPr>
+      </w:pPr>
+      <w:r>
+        <w:rPr>
+          <w:rFonts w:ascii="Arial" w:hAnsi="Arial"/>
+        </w:rPr>
+        <w:t>1a.</w:t>
+      </w:r>
+      <w:r>
+        <w:rPr>
+          <w:rFonts w:ascii="Arial" w:hAnsi="Arial"/>
+        </w:rPr>
+        <w:tab/>
+        <w:t>Partij A Programmeur</w:t>
+      </w:r>
+    </w:p>
+    <w:p>
+      <w:pPr>
+        <w:pStyle w:val="Tekst"/>
+        <w:jc w:val="both"/>
+        <w:rPr>
+          <w:rFonts w:ascii="Arial" w:hAnsi="Arial"/>
+        </w:rPr>
+      </w:pPr>
+      <w:r>
+        <w:rPr>
+          <w:rFonts w:ascii="Arial" w:hAnsi="Arial"/>
+        </w:rPr>
+        <w:t>1b.</w:t>
+      </w:r>
+      <w:r>
+        <w:rPr>
+          <w:rFonts w:ascii="Arial" w:hAnsi="Arial"/>
+        </w:rPr>
+        <w:tab/>
+        <w:t>Partij B Programmeur</w:t>
+      </w:r>
+    </w:p>
+    <w:p>
+      <w:pPr>
+        <w:pStyle w:val="Tekst"/>
+        <w:jc w:val="both"/>
+        <w:rPr>
+          <w:rFonts w:ascii="Arial" w:hAnsi="Arial"/>
+        </w:rPr>
+      </w:pPr>
+      <w:r>
+        <w:rPr>
+          <w:rFonts w:ascii="Arial" w:hAnsi="Arial"/>
+        </w:rPr>
+        <w:t xml:space="preserve">1c. </w:t>
+      </w:r>
+      <w:r>
+        <w:rPr>
+          <w:rFonts w:ascii="Arial" w:hAnsi="Arial"/>
+        </w:rPr>
+        <w:tab/>
+        <w:t>Partij C Programmeur</w:t>
+      </w:r>
+    </w:p>
+    <w:p>
+      <w:pPr>
+        <w:pStyle w:val="Tekst"/>
+        <w:jc w:val="both"/>
+        <w:rPr>
+          <w:rFonts w:ascii="Arial" w:hAnsi="Arial"/>
+        </w:rPr>
+      </w:pPr>
+      <w:r>
+        <w:rPr>
+          <w:rFonts w:ascii="Arial" w:hAnsi="Arial"/>
+        </w:rPr>
+        <w:t>1d.</w:t>
+      </w:r>
+      <w:r>
+        <w:rPr>
+          <w:rFonts w:ascii="Arial" w:hAnsi="Arial"/>
+        </w:rPr>
+        <w:tab/>
+        <w:t>Partij D Programmeur</w:t>
+      </w:r>
+    </w:p>
+    <w:p>
+      <w:pPr>
+        <w:pStyle w:val="Tekst"/>
+        <w:jc w:val="both"/>
+        <w:rPr>
+          <w:rFonts w:ascii="Arial" w:hAnsi="Arial"/>
+        </w:rPr>
+      </w:pPr>
+      <w:r>
+        <w:rPr>
+          <w:rFonts w:ascii="Arial" w:hAnsi="Arial"/>
+        </w:rPr>
+        <w:t>1e</w:t>
+      </w:r>
+      <w:r>
+        <w:rPr>
+          <w:rFonts w:ascii="Arial" w:hAnsi="Arial"/>
+        </w:rPr>
+        <w:t xml:space="preserve">. </w:t>
+      </w:r>
+      <w:r>
+        <w:rPr>
+          <w:rFonts w:ascii="Arial" w:hAnsi="Arial"/>
+        </w:rPr>
+        <w:tab/>
+        <w:t xml:space="preserve">Het doel van de samenwerking tussen partijen is een website </w:t>
+      </w:r>
+      <w:r>
+        <w:rPr>
+          <w:rFonts w:ascii="Arial" w:hAnsi="Arial"/>
+        </w:rPr>
+        <w:t xml:space="preserve">en bijhorende  c# applicatie te </w:t>
+      </w:r>
+      <w:r>
+        <w:rPr>
+          <w:rFonts w:ascii="Arial" w:hAnsi="Arial"/>
+        </w:rPr>
+        <w:t>bouwen.</w:t>
+      </w:r>
+    </w:p>
+    <w:p>
+      <w:pPr>
+        <w:pStyle w:val="Tekst"/>
+        <w:jc w:val="both"/>
+        <w:rPr>
+          <w:rFonts w:ascii="Arial" w:hAnsi="Arial"/>
+        </w:rPr>
+      </w:pPr>
+      <w:r>
+        <w:rPr>
+          <w:rFonts w:ascii="Arial" w:hAnsi="Arial"/>
+        </w:rPr>
+        <w:t>1f</w:t>
+      </w:r>
+      <w:r>
+        <w:rPr>
+          <w:rFonts w:ascii="Arial" w:hAnsi="Arial"/>
+        </w:rPr>
+        <w:t>.</w:t>
+      </w:r>
+      <w:r>
+        <w:rPr>
+          <w:rFonts w:ascii="Arial" w:hAnsi="Arial"/>
+        </w:rPr>
+        <w:tab/>
+        <w:t>Het doel van deze overeenkomst is het vastleggen van afspraken omtrent de samenwerking</w:t>
+      </w:r>
+    </w:p>
+    <w:p>
+      <w:pPr>
+        <w:pStyle w:val="Tekst"/>
+        <w:jc w:val="both"/>
+        <w:rPr>
+          <w:rFonts w:ascii="Arial" w:hAnsi="Arial"/>
+        </w:rPr>
+      </w:pPr>
+    </w:p>
+    <w:p>
+      <w:pPr>
+        <w:pStyle w:val="Kop11"/>
+        <w:spacing w:line="252" w:lineRule="auto"/>
+        <w:jc w:val="both"/>
+      </w:pPr>
+      <w:r>
+        <w:lastRenderedPageBreak/>
+        <w:t>Artikel 2: Duur</w:t>
+      </w:r>
+    </w:p>
+    <w:p>
+      <w:pPr>
+        <w:pStyle w:val="Tekst"/>
+        <w:jc w:val="both"/>
+        <w:rPr>
+          <w:rFonts w:ascii="Arial" w:hAnsi="Arial"/>
+        </w:rPr>
+      </w:pPr>
+      <w:r>
+        <w:rPr>
+          <w:rFonts w:ascii="Arial" w:hAnsi="Arial"/>
+        </w:rPr>
+        <w:t xml:space="preserve"> </w:t>
+      </w:r>
+    </w:p>
+    <w:p>
+      <w:pPr>
+        <w:pStyle w:val="Tekst"/>
+        <w:jc w:val="both"/>
+        <w:rPr>
+          <w:rFonts w:ascii="Arial" w:hAnsi="Arial"/>
+        </w:rPr>
+      </w:pPr>
+      <w:r>
+        <w:rPr>
+          <w:rFonts w:ascii="Arial" w:hAnsi="Arial"/>
+        </w:rPr>
+        <w:t>2a.</w:t>
+      </w:r>
+      <w:r>
+        <w:rPr>
+          <w:rFonts w:ascii="Arial" w:hAnsi="Arial"/>
+        </w:rPr>
+        <w:tab/>
+        <w:t>Deze samenwerking is aangegaan voor een duur van 8 weken. De samenwerkingso</w:t>
+      </w:r>
+      <w:r>
+        <w:rPr>
+          <w:rFonts w:ascii="Arial" w:hAnsi="Arial"/>
+        </w:rPr>
+        <w:t>vereenkomst is aangevangen op 18-04</w:t>
+      </w:r>
+      <w:r>
+        <w:rPr>
+          <w:rFonts w:ascii="Arial" w:hAnsi="Arial"/>
+        </w:rPr>
+        <w:t>-20</w:t>
+      </w:r>
+      <w:r>
+        <w:rPr>
+          <w:rFonts w:ascii="Arial" w:hAnsi="Arial"/>
+        </w:rPr>
+        <w:t>17 en zal derhalve eindigen op 02</w:t>
       </w:r>
       <w:bookmarkStart w:id="0" w:name="_GoBack"/>
       <w:bookmarkEnd w:id="0"/>
       <w:r>
         <w:rPr>
-          <w:rFonts w:ascii="Arial" w:eastAsia="Calibri" w:hAnsi="Arial" w:cs="Arial"/>
-        </w:rPr>
-        <w:t xml:space="preserve">functie van </w:t>
-      </w:r>
-      <w:proofErr w:type="spellStart"/>
-      <w:r>
-        <w:rPr>
-          <w:rFonts w:ascii="Arial" w:eastAsia="Calibri" w:hAnsi="Arial" w:cs="Arial"/>
-        </w:rPr>
-        <w:t>projectlid</w:t>
-      </w:r>
-      <w:proofErr w:type="spellEnd"/>
-      <w:r>
-        <w:rPr>
-          <w:rFonts w:ascii="Arial" w:eastAsia="Calibri" w:hAnsi="Arial" w:cs="Arial"/>
-        </w:rPr>
-        <w:t xml:space="preserve"> en programmeur</w:t>
-      </w:r>
-    </w:p>
-    <w:p>
-      <w:pPr>
-        <w:pStyle w:val="Standaard1"/>
-        <w:jc w:val="both"/>
-        <w:rPr>
-          <w:rFonts w:ascii="Arial" w:eastAsia="Calibri" w:hAnsi="Arial" w:cs="Arial"/>
-        </w:rPr>
-      </w:pPr>
-      <w:r>
-        <w:rPr>
-          <w:rFonts w:ascii="Arial" w:eastAsia="Calibri" w:hAnsi="Arial" w:cs="Arial"/>
-        </w:rPr>
-        <w:t>Hierna te noemen: “Partij D”.</w:t>
-      </w:r>
-    </w:p>
-    <w:p>
-      <w:pPr>
-        <w:pStyle w:val="Standaard1"/>
-        <w:jc w:val="both"/>
-        <w:rPr>
-          <w:rFonts w:ascii="Arial" w:eastAsia="Calibri" w:hAnsi="Arial" w:cs="Arial"/>
-        </w:rPr>
-      </w:pPr>
-    </w:p>
-    <w:p>
-      <w:pPr>
-        <w:pStyle w:val="Standaard1"/>
-        <w:jc w:val="both"/>
-        <w:rPr>
-          <w:rFonts w:ascii="Arial" w:eastAsia="Calibri" w:hAnsi="Arial" w:cs="Arial"/>
-        </w:rPr>
-      </w:pPr>
-    </w:p>
-    <w:p>
-      <w:pPr>
-        <w:pStyle w:val="Default"/>
-        <w:spacing w:line="252" w:lineRule="auto"/>
-        <w:jc w:val="both"/>
-        <w:rPr>
-          <w:rFonts w:ascii="Arial" w:hAnsi="Arial" w:cs="Arial"/>
-        </w:rPr>
-      </w:pPr>
-      <w:r>
-        <w:rPr>
-          <w:rFonts w:ascii="Arial" w:hAnsi="Arial" w:cs="Arial"/>
-        </w:rPr>
-        <w:t>Verklaren het volgende overeen te zijn gekomen:</w:t>
-      </w:r>
-    </w:p>
-    <w:p>
-      <w:pPr>
-        <w:pStyle w:val="Standaard1"/>
-        <w:jc w:val="both"/>
-        <w:rPr>
-          <w:rFonts w:ascii="Arial" w:eastAsia="Calibri" w:hAnsi="Arial" w:cs="Arial"/>
-        </w:rPr>
-      </w:pPr>
-      <w:r>
-        <w:rPr>
-          <w:rFonts w:ascii="Arial" w:eastAsia="Calibri" w:hAnsi="Arial" w:cs="Arial"/>
-        </w:rPr>
-        <w:t xml:space="preserve"> </w:t>
-      </w:r>
-    </w:p>
-    <w:p>
-      <w:pPr>
-        <w:pStyle w:val="Kop11"/>
-        <w:spacing w:line="252" w:lineRule="auto"/>
-        <w:jc w:val="both"/>
-      </w:pPr>
-      <w:r>
-        <w:t>Artikel 1: Overwegingen</w:t>
-      </w:r>
-    </w:p>
-    <w:p>
-      <w:pPr>
-        <w:pStyle w:val="Tekst"/>
-        <w:jc w:val="both"/>
-        <w:rPr>
-          <w:rFonts w:ascii="Arial" w:hAnsi="Arial"/>
-        </w:rPr>
-      </w:pPr>
-      <w:r>
-        <w:rPr>
-          <w:rFonts w:ascii="Arial" w:hAnsi="Arial"/>
-        </w:rPr>
-        <w:t>1a.</w:t>
-      </w:r>
-      <w:r>
-        <w:rPr>
-          <w:rFonts w:ascii="Arial" w:hAnsi="Arial"/>
-        </w:rPr>
-        <w:tab/>
-        <w:t>Partij A Programmeur</w:t>
-      </w:r>
-    </w:p>
-    <w:p>
-      <w:pPr>
-        <w:pStyle w:val="Tekst"/>
-        <w:jc w:val="both"/>
-        <w:rPr>
-          <w:rFonts w:ascii="Arial" w:hAnsi="Arial"/>
-        </w:rPr>
-      </w:pPr>
-      <w:r>
-        <w:rPr>
-          <w:rFonts w:ascii="Arial" w:hAnsi="Arial"/>
-        </w:rPr>
-        <w:t>1b.</w:t>
-      </w:r>
-      <w:r>
-        <w:rPr>
-          <w:rFonts w:ascii="Arial" w:hAnsi="Arial"/>
-        </w:rPr>
-        <w:tab/>
-        <w:t>Partij B Programmeur</w:t>
-      </w:r>
-    </w:p>
-    <w:p>
-      <w:pPr>
-        <w:pStyle w:val="Tekst"/>
-        <w:jc w:val="both"/>
-        <w:rPr>
-          <w:rFonts w:ascii="Arial" w:hAnsi="Arial"/>
-        </w:rPr>
-      </w:pPr>
-      <w:r>
-        <w:rPr>
-          <w:rFonts w:ascii="Arial" w:hAnsi="Arial"/>
-        </w:rPr>
-        <w:t xml:space="preserve">1c. </w:t>
-      </w:r>
-      <w:r>
-        <w:rPr>
-          <w:rFonts w:ascii="Arial" w:hAnsi="Arial"/>
-        </w:rPr>
-        <w:tab/>
-        <w:t>Partij C Programmeur</w:t>
-      </w:r>
-    </w:p>
-    <w:p>
-      <w:pPr>
-        <w:pStyle w:val="Tekst"/>
-        <w:jc w:val="both"/>
-        <w:rPr>
-          <w:rFonts w:ascii="Arial" w:hAnsi="Arial"/>
-        </w:rPr>
-      </w:pPr>
-      <w:r>
-        <w:rPr>
-          <w:rFonts w:ascii="Arial" w:hAnsi="Arial"/>
-        </w:rPr>
-        <w:t>1d.</w:t>
-      </w:r>
-      <w:r>
-        <w:rPr>
-          <w:rFonts w:ascii="Arial" w:hAnsi="Arial"/>
-        </w:rPr>
-        <w:tab/>
-        <w:t>Partij D Programmeur</w:t>
-      </w:r>
-    </w:p>
-    <w:p>
-      <w:pPr>
-        <w:pStyle w:val="Tekst"/>
-        <w:jc w:val="both"/>
-        <w:rPr>
-          <w:rFonts w:ascii="Arial" w:hAnsi="Arial"/>
-        </w:rPr>
-      </w:pPr>
-      <w:r>
-        <w:rPr>
-          <w:rFonts w:ascii="Arial" w:hAnsi="Arial"/>
-        </w:rPr>
-        <w:t>1e</w:t>
-      </w:r>
-      <w:r>
-        <w:rPr>
-          <w:rFonts w:ascii="Arial" w:hAnsi="Arial"/>
-        </w:rPr>
-        <w:t xml:space="preserve">. </w:t>
-      </w:r>
-      <w:r>
-        <w:rPr>
-          <w:rFonts w:ascii="Arial" w:hAnsi="Arial"/>
-        </w:rPr>
-        <w:tab/>
-        <w:t xml:space="preserve">Het doel van de samenwerking tussen partijen is een website </w:t>
-      </w:r>
-      <w:r>
-        <w:rPr>
-          <w:rFonts w:ascii="Arial" w:hAnsi="Arial"/>
-        </w:rPr>
-        <w:t xml:space="preserve">en bijhorende  c# applicatie te </w:t>
-      </w:r>
-      <w:r>
-        <w:rPr>
-          <w:rFonts w:ascii="Arial" w:hAnsi="Arial"/>
-        </w:rPr>
-        <w:t>bouwen.</w:t>
-      </w:r>
-    </w:p>
-    <w:p>
-      <w:pPr>
-        <w:pStyle w:val="Tekst"/>
-        <w:jc w:val="both"/>
-        <w:rPr>
-          <w:rFonts w:ascii="Arial" w:hAnsi="Arial"/>
-        </w:rPr>
-      </w:pPr>
-      <w:r>
-        <w:rPr>
-          <w:rFonts w:ascii="Arial" w:hAnsi="Arial"/>
-        </w:rPr>
-        <w:t>1f</w:t>
-      </w:r>
-      <w:r>
-        <w:rPr>
-          <w:rFonts w:ascii="Arial" w:hAnsi="Arial"/>
-        </w:rPr>
-        <w:t>.</w:t>
-      </w:r>
-      <w:r>
-        <w:rPr>
-          <w:rFonts w:ascii="Arial" w:hAnsi="Arial"/>
-        </w:rPr>
-        <w:tab/>
-        <w:t>Het doel van deze overeenkomst is het vastleggen van afspraken omtrent de samenwerking</w:t>
-      </w:r>
-    </w:p>
-    <w:p>
-      <w:pPr>
-        <w:pStyle w:val="Tekst"/>
-        <w:jc w:val="both"/>
-        <w:rPr>
-          <w:rFonts w:ascii="Arial" w:hAnsi="Arial"/>
-        </w:rPr>
-      </w:pPr>
-    </w:p>
-    <w:p>
-      <w:pPr>
-        <w:pStyle w:val="Kop11"/>
-        <w:spacing w:line="252" w:lineRule="auto"/>
-        <w:jc w:val="both"/>
-      </w:pPr>
-      <w:r>
-        <w:lastRenderedPageBreak/>
-        <w:t>Artikel 2: Duur</w:t>
-      </w:r>
-    </w:p>
-    <w:p>
-      <w:pPr>
-        <w:pStyle w:val="Tekst"/>
-        <w:jc w:val="both"/>
-        <w:rPr>
-          <w:rFonts w:ascii="Arial" w:hAnsi="Arial"/>
-        </w:rPr>
-      </w:pPr>
-      <w:r>
-        <w:rPr>
-          <w:rFonts w:ascii="Arial" w:hAnsi="Arial"/>
-        </w:rPr>
-        <w:t xml:space="preserve"> </w:t>
-      </w:r>
-    </w:p>
-    <w:p>
-      <w:pPr>
-        <w:pStyle w:val="Tekst"/>
-        <w:jc w:val="both"/>
-        <w:rPr>
-          <w:rFonts w:ascii="Arial" w:hAnsi="Arial"/>
-        </w:rPr>
-      </w:pPr>
-      <w:r>
-        <w:rPr>
-          <w:rFonts w:ascii="Arial" w:hAnsi="Arial"/>
-        </w:rPr>
-        <w:t>2a.</w:t>
-      </w:r>
-      <w:r>
-        <w:rPr>
-          <w:rFonts w:ascii="Arial" w:hAnsi="Arial"/>
-        </w:rPr>
-        <w:tab/>
-        <w:t>Deze samenwerking is aangegaan voor een duur van 8 weken. De samenwerkingso</w:t>
-      </w:r>
-      <w:r>
-        <w:rPr>
-          <w:rFonts w:ascii="Arial" w:hAnsi="Arial"/>
-        </w:rPr>
-        <w:t>vereenkomst is aangevangen op 18-04</w:t>
-      </w:r>
-      <w:r>
-        <w:rPr>
-          <w:rFonts w:ascii="Arial" w:hAnsi="Arial"/>
-        </w:rPr>
-        <w:t>-2017 en zal derhalve eindigen op 1</w:t>
-      </w:r>
-      <w:r>
-        <w:rPr>
-          <w:rFonts w:ascii="Arial" w:hAnsi="Arial"/>
-        </w:rPr>
-        <w:t>7</w:t>
-      </w:r>
-      <w:r>
-        <w:rPr>
-          <w:rFonts w:ascii="Arial" w:hAnsi="Arial"/>
-        </w:rPr>
-        <w:t xml:space="preserve">-04-2017. </w:t>
+          <w:rFonts w:ascii="Arial" w:hAnsi="Arial"/>
+        </w:rPr>
+        <w:t>-0</w:t>
+      </w:r>
+      <w:r>
+        <w:rPr>
+          <w:rFonts w:ascii="Arial" w:hAnsi="Arial"/>
+        </w:rPr>
+        <w:t>6</w:t>
+      </w:r>
+      <w:r>
+        <w:rPr>
+          <w:rFonts w:ascii="Arial" w:hAnsi="Arial"/>
+        </w:rPr>
+        <w:t xml:space="preserve">-2017. </w:t>
       </w:r>
     </w:p>
     <w:p>
@@ -3206,6 +3138,7 @@
     <w:rsidRoot w:val="00023C35"/>
     <w:rsid w:val="00023C35"/>
     <w:rsid w:val="000256C8"/>
+    <w:rsid w:val="001455A4"/>
     <w:rsid w:val="00356E8B"/>
     <w:rsid w:val="00745CAE"/>
     <w:rsid w:val="00CE09E9"/>

</xml_diff>

<commit_message>
huisstijl en samenwerking geupdate
</commit_message>
<xml_diff>
--- a/documentatie/Samenwerkingsovereenkomst.docx
+++ b/documentatie/Samenwerkingsovereenkomst.docx
@@ -18,7 +18,7 @@
             <w:tblpPr w:leftFromText="187" w:rightFromText="187" w:horzAnchor="margin" w:tblpXSpec="center" w:tblpY="2881"/>
             <w:tblW w:w="4000" w:type="pct"/>
             <w:tblBorders>
-              <w:left w:val="single" w:sz="12" w:space="0" w:color="4472C4" w:themeColor="accent1"/>
+              <w:left w:val="single" w:sz="12" w:space="0" w:color="50B4C8" w:themeColor="accent1"/>
             </w:tblBorders>
             <w:tblCellMar>
               <w:left w:w="144" w:type="dxa"/>
@@ -33,7 +33,7 @@
             <w:sdt>
               <w:sdtPr>
                 <w:rPr>
-                  <w:color w:val="2F5496" w:themeColor="accent1" w:themeShade="BF"/>
+                  <w:color w:val="328D9F" w:themeColor="accent1" w:themeShade="BF"/>
                   <w:sz w:val="24"/>
                   <w:szCs w:val="24"/>
                 </w:rPr>
@@ -61,13 +61,13 @@
                     <w:pPr>
                       <w:pStyle w:val="Geenafstand"/>
                       <w:rPr>
-                        <w:color w:val="2F5496" w:themeColor="accent1" w:themeShade="BF"/>
+                        <w:color w:val="328D9F" w:themeColor="accent1" w:themeShade="BF"/>
                         <w:sz w:val="24"/>
                       </w:rPr>
                     </w:pPr>
                     <w:r>
                       <w:rPr>
-                        <w:color w:val="2F5496" w:themeColor="accent1" w:themeShade="BF"/>
+                        <w:color w:val="328D9F" w:themeColor="accent1" w:themeShade="BF"/>
                         <w:sz w:val="24"/>
                         <w:szCs w:val="24"/>
                       </w:rPr>
@@ -87,7 +87,7 @@
                 <w:sdtPr>
                   <w:rPr>
                     <w:rFonts w:asciiTheme="majorHAnsi" w:eastAsiaTheme="majorEastAsia" w:hAnsiTheme="majorHAnsi" w:cstheme="majorBidi"/>
-                    <w:color w:val="4472C4" w:themeColor="accent1"/>
+                    <w:color w:val="50B4C8" w:themeColor="accent1"/>
                     <w:sz w:val="88"/>
                     <w:szCs w:val="88"/>
                   </w:rPr>
@@ -107,7 +107,7 @@
                       <w:spacing w:line="216" w:lineRule="auto"/>
                       <w:rPr>
                         <w:rFonts w:asciiTheme="majorHAnsi" w:eastAsiaTheme="majorEastAsia" w:hAnsiTheme="majorHAnsi" w:cstheme="majorBidi"/>
-                        <w:color w:val="4472C4" w:themeColor="accent1"/>
+                        <w:color w:val="50B4C8" w:themeColor="accent1"/>
                         <w:sz w:val="88"/>
                         <w:szCs w:val="88"/>
                       </w:rPr>
@@ -115,7 +115,7 @@
                     <w:r>
                       <w:rPr>
                         <w:rFonts w:asciiTheme="majorHAnsi" w:eastAsiaTheme="majorEastAsia" w:hAnsiTheme="majorHAnsi" w:cstheme="majorBidi"/>
-                        <w:color w:val="4472C4" w:themeColor="accent1"/>
+                        <w:color w:val="50B4C8" w:themeColor="accent1"/>
                         <w:sz w:val="88"/>
                         <w:szCs w:val="88"/>
                       </w:rPr>
@@ -124,7 +124,7 @@
                     <w:r>
                       <w:rPr>
                         <w:rFonts w:asciiTheme="majorHAnsi" w:eastAsiaTheme="majorEastAsia" w:hAnsiTheme="majorHAnsi" w:cstheme="majorBidi"/>
-                        <w:color w:val="4472C4" w:themeColor="accent1"/>
+                        <w:color w:val="50B4C8" w:themeColor="accent1"/>
                         <w:sz w:val="88"/>
                         <w:szCs w:val="88"/>
                       </w:rPr>
@@ -133,7 +133,7 @@
                     <w:r>
                       <w:rPr>
                         <w:rFonts w:asciiTheme="majorHAnsi" w:eastAsiaTheme="majorEastAsia" w:hAnsiTheme="majorHAnsi" w:cstheme="majorBidi"/>
-                        <w:color w:val="4472C4" w:themeColor="accent1"/>
+                        <w:color w:val="50B4C8" w:themeColor="accent1"/>
                         <w:sz w:val="88"/>
                         <w:szCs w:val="88"/>
                       </w:rPr>
@@ -148,7 +148,7 @@
             <w:sdt>
               <w:sdtPr>
                 <w:rPr>
-                  <w:color w:val="2F5496" w:themeColor="accent1" w:themeShade="BF"/>
+                  <w:color w:val="328D9F" w:themeColor="accent1" w:themeShade="BF"/>
                   <w:sz w:val="24"/>
                   <w:szCs w:val="24"/>
                 </w:rPr>
@@ -176,13 +176,13 @@
                     <w:pPr>
                       <w:pStyle w:val="Geenafstand"/>
                       <w:rPr>
-                        <w:color w:val="2F5496" w:themeColor="accent1" w:themeShade="BF"/>
+                        <w:color w:val="328D9F" w:themeColor="accent1" w:themeShade="BF"/>
                         <w:sz w:val="24"/>
                       </w:rPr>
                     </w:pPr>
                     <w:r>
                       <w:rPr>
-                        <w:color w:val="2F5496" w:themeColor="accent1" w:themeShade="BF"/>
+                        <w:color w:val="328D9F" w:themeColor="accent1" w:themeShade="BF"/>
                         <w:sz w:val="24"/>
                         <w:szCs w:val="24"/>
                       </w:rPr>
@@ -217,7 +217,7 @@
               <w:sdt>
                 <w:sdtPr>
                   <w:rPr>
-                    <w:color w:val="4472C4" w:themeColor="accent1"/>
+                    <w:color w:val="50B4C8" w:themeColor="accent1"/>
                     <w:sz w:val="28"/>
                     <w:szCs w:val="28"/>
                   </w:rPr>
@@ -235,14 +235,14 @@
                     <w:pPr>
                       <w:pStyle w:val="Geenafstand"/>
                       <w:rPr>
-                        <w:color w:val="4472C4" w:themeColor="accent1"/>
+                        <w:color w:val="50B4C8" w:themeColor="accent1"/>
                         <w:sz w:val="28"/>
                         <w:szCs w:val="28"/>
                       </w:rPr>
                     </w:pPr>
                     <w:r>
                       <w:rPr>
-                        <w:color w:val="4472C4" w:themeColor="accent1"/>
+                        <w:color w:val="50B4C8" w:themeColor="accent1"/>
                         <w:sz w:val="28"/>
                         <w:szCs w:val="28"/>
                       </w:rPr>
@@ -255,14 +255,14 @@
                 <w:pPr>
                   <w:pStyle w:val="Geenafstand"/>
                   <w:rPr>
-                    <w:color w:val="4472C4" w:themeColor="accent1"/>
+                    <w:color w:val="50B4C8" w:themeColor="accent1"/>
                     <w:sz w:val="28"/>
                     <w:szCs w:val="28"/>
                   </w:rPr>
                 </w:pPr>
                 <w:r>
                   <w:rPr>
-                    <w:color w:val="4472C4" w:themeColor="accent1"/>
+                    <w:color w:val="50B4C8" w:themeColor="accent1"/>
                     <w:sz w:val="28"/>
                     <w:szCs w:val="28"/>
                   </w:rPr>
@@ -271,7 +271,7 @@
                 <w:sdt>
                   <w:sdtPr>
                     <w:rPr>
-                      <w:color w:val="4472C4" w:themeColor="accent1"/>
+                      <w:color w:val="50B4C8" w:themeColor="accent1"/>
                       <w:sz w:val="28"/>
                       <w:szCs w:val="28"/>
                     </w:rPr>
@@ -293,7 +293,7 @@
                   <w:sdtContent>
                     <w:r>
                       <w:rPr>
-                        <w:color w:val="4472C4" w:themeColor="accent1"/>
+                        <w:color w:val="50B4C8" w:themeColor="accent1"/>
                         <w:sz w:val="28"/>
                         <w:szCs w:val="28"/>
                       </w:rPr>
@@ -306,7 +306,7 @@
                 <w:pPr>
                   <w:pStyle w:val="Geenafstand"/>
                   <w:rPr>
-                    <w:color w:val="4472C4" w:themeColor="accent1"/>
+                    <w:color w:val="50B4C8" w:themeColor="accent1"/>
                   </w:rPr>
                 </w:pPr>
               </w:p>
@@ -333,8 +333,7 @@
     </w:sdt>
     <w:p>
       <w:pPr>
-        <w:pStyle w:val="Titel1"/>
-        <w:spacing w:line="252" w:lineRule="auto"/>
+        <w:pStyle w:val="Kop2"/>
       </w:pPr>
       <w:r>
         <w:lastRenderedPageBreak/>
@@ -343,24 +342,7 @@
     </w:p>
     <w:p>
       <w:pPr>
-        <w:pStyle w:val="Standaard1"/>
-        <w:spacing w:line="252" w:lineRule="auto"/>
-        <w:jc w:val="both"/>
-        <w:rPr>
-          <w:rFonts w:ascii="Arial" w:eastAsia="Calibri" w:hAnsi="Arial" w:cs="Arial"/>
-        </w:rPr>
-      </w:pPr>
-      <w:r>
-        <w:rPr>
-          <w:rFonts w:ascii="Arial" w:eastAsia="Calibri" w:hAnsi="Arial" w:cs="Arial"/>
-        </w:rPr>
-        <w:t xml:space="preserve"> </w:t>
-      </w:r>
-    </w:p>
-    <w:p>
-      <w:pPr>
-        <w:pStyle w:val="Kop2"/>
-        <w:jc w:val="both"/>
+        <w:pStyle w:val="Kop1"/>
       </w:pPr>
       <w:r>
         <w:t xml:space="preserve">Project </w:t>
@@ -646,12 +628,570 @@
     </w:p>
     <w:p>
       <w:pPr>
+        <w:pStyle w:val="Kop1"/>
+      </w:pPr>
+      <w:r>
+        <w:t>Artikel 1: Overwegingen</w:t>
+      </w:r>
+    </w:p>
+    <w:p>
+      <w:pPr>
+        <w:pStyle w:val="Tekst"/>
+        <w:jc w:val="both"/>
+        <w:rPr>
+          <w:rFonts w:ascii="Arial" w:hAnsi="Arial"/>
+        </w:rPr>
+      </w:pPr>
+      <w:r>
+        <w:rPr>
+          <w:rFonts w:ascii="Arial" w:hAnsi="Arial"/>
+        </w:rPr>
+        <w:t>1a.</w:t>
+      </w:r>
+      <w:r>
+        <w:rPr>
+          <w:rFonts w:ascii="Arial" w:hAnsi="Arial"/>
+        </w:rPr>
+        <w:tab/>
+        <w:t>Partij A Programmeur</w:t>
+      </w:r>
+    </w:p>
+    <w:p>
+      <w:pPr>
+        <w:pStyle w:val="Tekst"/>
+        <w:jc w:val="both"/>
+        <w:rPr>
+          <w:rFonts w:ascii="Arial" w:hAnsi="Arial"/>
+        </w:rPr>
+      </w:pPr>
+      <w:r>
+        <w:rPr>
+          <w:rFonts w:ascii="Arial" w:hAnsi="Arial"/>
+        </w:rPr>
+        <w:t>1b.</w:t>
+      </w:r>
+      <w:r>
+        <w:rPr>
+          <w:rFonts w:ascii="Arial" w:hAnsi="Arial"/>
+        </w:rPr>
+        <w:tab/>
+        <w:t>Partij B Programmeur</w:t>
+      </w:r>
+    </w:p>
+    <w:p>
+      <w:pPr>
+        <w:pStyle w:val="Tekst"/>
+        <w:jc w:val="both"/>
+        <w:rPr>
+          <w:rFonts w:ascii="Arial" w:hAnsi="Arial"/>
+        </w:rPr>
+      </w:pPr>
+      <w:r>
+        <w:rPr>
+          <w:rFonts w:ascii="Arial" w:hAnsi="Arial"/>
+        </w:rPr>
+        <w:t xml:space="preserve">1c. </w:t>
+      </w:r>
+      <w:r>
+        <w:rPr>
+          <w:rFonts w:ascii="Arial" w:hAnsi="Arial"/>
+        </w:rPr>
+        <w:tab/>
+        <w:t>Partij C Programmeur</w:t>
+      </w:r>
+    </w:p>
+    <w:p>
+      <w:pPr>
+        <w:pStyle w:val="Tekst"/>
+        <w:jc w:val="both"/>
+        <w:rPr>
+          <w:rFonts w:ascii="Arial" w:hAnsi="Arial"/>
+        </w:rPr>
+      </w:pPr>
+      <w:r>
+        <w:rPr>
+          <w:rFonts w:ascii="Arial" w:hAnsi="Arial"/>
+        </w:rPr>
+        <w:t>1d.</w:t>
+      </w:r>
+      <w:r>
+        <w:rPr>
+          <w:rFonts w:ascii="Arial" w:hAnsi="Arial"/>
+        </w:rPr>
+        <w:tab/>
+        <w:t>Partij D Programmeur</w:t>
+      </w:r>
+    </w:p>
+    <w:p>
+      <w:pPr>
+        <w:pStyle w:val="Tekst"/>
+        <w:jc w:val="both"/>
+        <w:rPr>
+          <w:rFonts w:ascii="Arial" w:hAnsi="Arial"/>
+        </w:rPr>
+      </w:pPr>
+      <w:r>
+        <w:rPr>
+          <w:rFonts w:ascii="Arial" w:hAnsi="Arial"/>
+        </w:rPr>
+        <w:t>1e</w:t>
+      </w:r>
+      <w:r>
+        <w:rPr>
+          <w:rFonts w:ascii="Arial" w:hAnsi="Arial"/>
+        </w:rPr>
+        <w:t xml:space="preserve">. </w:t>
+      </w:r>
+      <w:r>
+        <w:rPr>
+          <w:rFonts w:ascii="Arial" w:hAnsi="Arial"/>
+        </w:rPr>
+        <w:tab/>
+        <w:t xml:space="preserve">Het doel van de samenwerking tussen partijen is een website </w:t>
+      </w:r>
+      <w:r>
+        <w:rPr>
+          <w:rFonts w:ascii="Arial" w:hAnsi="Arial"/>
+        </w:rPr>
+        <w:t xml:space="preserve">en bijhorende  c# applicatie te </w:t>
+      </w:r>
+      <w:r>
+        <w:rPr>
+          <w:rFonts w:ascii="Arial" w:hAnsi="Arial"/>
+        </w:rPr>
+        <w:t>bouwen.</w:t>
+      </w:r>
+    </w:p>
+    <w:p>
+      <w:pPr>
+        <w:pStyle w:val="Tekst"/>
+        <w:jc w:val="both"/>
+        <w:rPr>
+          <w:rFonts w:ascii="Arial" w:hAnsi="Arial"/>
+        </w:rPr>
+      </w:pPr>
+      <w:r>
+        <w:rPr>
+          <w:rFonts w:ascii="Arial" w:hAnsi="Arial"/>
+        </w:rPr>
+        <w:t>1f</w:t>
+      </w:r>
+      <w:r>
+        <w:rPr>
+          <w:rFonts w:ascii="Arial" w:hAnsi="Arial"/>
+        </w:rPr>
+        <w:t>.</w:t>
+      </w:r>
+      <w:r>
+        <w:rPr>
+          <w:rFonts w:ascii="Arial" w:hAnsi="Arial"/>
+        </w:rPr>
+        <w:tab/>
+        <w:t>Het doel van deze overeenkomst is het vastleggen van afspraken omtrent de samenwerking</w:t>
+      </w:r>
+    </w:p>
+    <w:p>
+      <w:pPr>
+        <w:pStyle w:val="Tekst"/>
+        <w:jc w:val="both"/>
+        <w:rPr>
+          <w:rFonts w:ascii="Arial" w:hAnsi="Arial"/>
+        </w:rPr>
+      </w:pPr>
+    </w:p>
+    <w:p>
+      <w:pPr>
+        <w:pStyle w:val="Kop1"/>
+      </w:pPr>
+      <w:r>
+        <w:lastRenderedPageBreak/>
+        <w:t>Artikel 2: Duur</w:t>
+      </w:r>
+    </w:p>
+    <w:p>
+      <w:pPr>
+        <w:pStyle w:val="Tekst"/>
+        <w:jc w:val="both"/>
+        <w:rPr>
+          <w:rFonts w:ascii="Arial" w:hAnsi="Arial"/>
+        </w:rPr>
+      </w:pPr>
+      <w:r>
+        <w:rPr>
+          <w:rFonts w:ascii="Arial" w:hAnsi="Arial"/>
+        </w:rPr>
+        <w:t xml:space="preserve"> </w:t>
+      </w:r>
+    </w:p>
+    <w:p>
+      <w:pPr>
+        <w:pStyle w:val="Tekst"/>
+        <w:jc w:val="both"/>
+        <w:rPr>
+          <w:rFonts w:ascii="Arial" w:hAnsi="Arial"/>
+        </w:rPr>
+      </w:pPr>
+      <w:r>
+        <w:rPr>
+          <w:rFonts w:ascii="Arial" w:hAnsi="Arial"/>
+        </w:rPr>
+        <w:t>2a.</w:t>
+      </w:r>
+      <w:r>
+        <w:rPr>
+          <w:rFonts w:ascii="Arial" w:hAnsi="Arial"/>
+        </w:rPr>
+        <w:tab/>
+        <w:t>Deze samenwerking is aangegaan voor een duur van 8 weken. De samenwerkingso</w:t>
+      </w:r>
+      <w:r>
+        <w:rPr>
+          <w:rFonts w:ascii="Arial" w:hAnsi="Arial"/>
+        </w:rPr>
+        <w:t>vereenkomst is aangevangen op 18-04</w:t>
+      </w:r>
+      <w:r>
+        <w:rPr>
+          <w:rFonts w:ascii="Arial" w:hAnsi="Arial"/>
+        </w:rPr>
+        <w:t>-20</w:t>
+      </w:r>
+      <w:r>
+        <w:rPr>
+          <w:rFonts w:ascii="Arial" w:hAnsi="Arial"/>
+        </w:rPr>
+        <w:t>17 en zal derhalve eindigen op 02</w:t>
+      </w:r>
+      <w:r>
+        <w:rPr>
+          <w:rFonts w:ascii="Arial" w:hAnsi="Arial"/>
+        </w:rPr>
+        <w:t>-0</w:t>
+      </w:r>
+      <w:r>
+        <w:rPr>
+          <w:rFonts w:ascii="Arial" w:hAnsi="Arial"/>
+        </w:rPr>
+        <w:t>6</w:t>
+      </w:r>
+      <w:r>
+        <w:rPr>
+          <w:rFonts w:ascii="Arial" w:hAnsi="Arial"/>
+        </w:rPr>
+        <w:t xml:space="preserve">-2017. </w:t>
+      </w:r>
+    </w:p>
+    <w:p>
+      <w:pPr>
+        <w:pStyle w:val="Tekst"/>
+        <w:jc w:val="both"/>
+        <w:rPr>
+          <w:rFonts w:ascii="Arial" w:hAnsi="Arial"/>
+        </w:rPr>
+      </w:pPr>
+      <w:r>
+        <w:rPr>
+          <w:rFonts w:ascii="Arial" w:hAnsi="Arial"/>
+        </w:rPr>
+        <w:t xml:space="preserve">2b. </w:t>
+      </w:r>
+      <w:r>
+        <w:rPr>
+          <w:rFonts w:ascii="Arial" w:hAnsi="Arial"/>
+        </w:rPr>
+        <w:tab/>
+        <w:t xml:space="preserve">Verlenging van deze overeenkomst is mogelijk indien beide partijen dat wensen. Hiertoe stellen zij een schriftelijke verlenging op voor een nader te bepalen periode. </w:t>
+      </w:r>
+    </w:p>
+    <w:p>
+      <w:pPr>
+        <w:pStyle w:val="Tekst"/>
+        <w:jc w:val="both"/>
+        <w:rPr>
+          <w:rFonts w:ascii="Arial" w:hAnsi="Arial"/>
+        </w:rPr>
+      </w:pPr>
+    </w:p>
+    <w:p>
+      <w:pPr>
+        <w:pStyle w:val="Kop1"/>
+      </w:pPr>
+      <w:r>
+        <w:t>Artikel 3: Wijze van samenwerken</w:t>
+      </w:r>
+    </w:p>
+    <w:p>
+      <w:pPr>
+        <w:pStyle w:val="Tekst"/>
+        <w:jc w:val="both"/>
+        <w:rPr>
+          <w:rFonts w:ascii="Arial" w:hAnsi="Arial"/>
+        </w:rPr>
+      </w:pPr>
+      <w:r>
+        <w:rPr>
+          <w:rFonts w:ascii="Arial" w:hAnsi="Arial"/>
+        </w:rPr>
+        <w:t xml:space="preserve">3a. </w:t>
+      </w:r>
+      <w:r>
+        <w:rPr>
+          <w:rFonts w:ascii="Arial" w:hAnsi="Arial"/>
+        </w:rPr>
+        <w:tab/>
+      </w:r>
+      <w:r>
+        <w:rPr>
+          <w:rFonts w:ascii="Arial" w:hAnsi="Arial"/>
+        </w:rPr>
+        <w:t>Partijen A</w:t>
+      </w:r>
+      <w:r>
+        <w:rPr>
+          <w:rFonts w:ascii="Arial" w:hAnsi="Arial"/>
+        </w:rPr>
+        <w:t xml:space="preserve"> </w:t>
+      </w:r>
+      <w:r>
+        <w:rPr>
+          <w:rFonts w:ascii="Arial" w:hAnsi="Arial"/>
+        </w:rPr>
+        <w:t>,</w:t>
+      </w:r>
+      <w:r>
+        <w:rPr>
+          <w:rFonts w:ascii="Arial" w:hAnsi="Arial"/>
+        </w:rPr>
+        <w:t>B</w:t>
+      </w:r>
+      <w:r>
+        <w:rPr>
+          <w:rFonts w:ascii="Arial" w:hAnsi="Arial"/>
+        </w:rPr>
+        <w:t xml:space="preserve"> ,</w:t>
+      </w:r>
+      <w:r>
+        <w:rPr>
+          <w:rFonts w:ascii="Arial" w:hAnsi="Arial"/>
+        </w:rPr>
+        <w:t>C</w:t>
+      </w:r>
+      <w:r>
+        <w:rPr>
+          <w:rFonts w:ascii="Arial" w:hAnsi="Arial"/>
+        </w:rPr>
+        <w:t xml:space="preserve"> en D</w:t>
+      </w:r>
+      <w:r>
+        <w:rPr>
+          <w:rFonts w:ascii="Arial" w:hAnsi="Arial"/>
+        </w:rPr>
+        <w:t xml:space="preserve"> treedt in deze samenwerking op als administrateur en is daarom verantwoordelijk voor het coördineren van activiteiten en het bijhouden van het logboek en urenregistratie. </w:t>
+      </w:r>
+    </w:p>
+    <w:p>
+      <w:pPr>
+        <w:pStyle w:val="Tekst"/>
+        <w:jc w:val="both"/>
+        <w:rPr>
+          <w:rFonts w:ascii="Arial" w:hAnsi="Arial"/>
+        </w:rPr>
+      </w:pPr>
+      <w:r>
+        <w:rPr>
+          <w:rFonts w:ascii="Arial" w:hAnsi="Arial"/>
+        </w:rPr>
+        <w:t>3b.</w:t>
+      </w:r>
+      <w:r>
+        <w:rPr>
+          <w:rFonts w:ascii="Arial" w:hAnsi="Arial"/>
+        </w:rPr>
+        <w:tab/>
+        <w:t>De taken van Partij A</w:t>
+      </w:r>
+      <w:r>
+        <w:rPr>
+          <w:rFonts w:ascii="Arial" w:hAnsi="Arial"/>
+        </w:rPr>
+        <w:t>, B,</w:t>
+      </w:r>
+      <w:r>
+        <w:rPr>
+          <w:rFonts w:ascii="Arial" w:hAnsi="Arial"/>
+        </w:rPr>
+        <w:t xml:space="preserve"> C</w:t>
+      </w:r>
+      <w:r>
+        <w:rPr>
+          <w:rFonts w:ascii="Arial" w:hAnsi="Arial"/>
+        </w:rPr>
+        <w:t xml:space="preserve"> en D</w:t>
+      </w:r>
+      <w:r>
+        <w:rPr>
+          <w:rFonts w:ascii="Arial" w:hAnsi="Arial"/>
+        </w:rPr>
+        <w:t xml:space="preserve"> bestaan uit:</w:t>
+      </w:r>
+    </w:p>
+    <w:p>
+      <w:pPr>
+        <w:pStyle w:val="Tekst"/>
+        <w:jc w:val="both"/>
+        <w:rPr>
+          <w:rFonts w:ascii="Arial" w:hAnsi="Arial"/>
+        </w:rPr>
+      </w:pPr>
+      <w:r>
+        <w:rPr>
+          <w:rFonts w:ascii="Arial" w:hAnsi="Arial"/>
+        </w:rPr>
+        <w:tab/>
+      </w:r>
+      <w:r>
+        <w:rPr>
+          <w:rFonts w:ascii="Arial" w:hAnsi="Arial"/>
+        </w:rPr>
+        <w:t>Programmeren van applicatie en website en het testen.</w:t>
+      </w:r>
+    </w:p>
+    <w:p>
+      <w:pPr>
+        <w:pStyle w:val="Tekst"/>
+        <w:jc w:val="both"/>
+        <w:rPr>
+          <w:rFonts w:ascii="Arial" w:hAnsi="Arial"/>
+        </w:rPr>
+      </w:pPr>
+      <w:r>
+        <w:rPr>
+          <w:rFonts w:ascii="Arial" w:hAnsi="Arial"/>
+        </w:rPr>
+        <w:tab/>
+        <w:t>Het bijhouden van het logboek en urenregistratie.</w:t>
+      </w:r>
+    </w:p>
+    <w:p>
+      <w:pPr>
+        <w:pStyle w:val="Tekst"/>
+        <w:jc w:val="both"/>
+        <w:rPr>
+          <w:rFonts w:ascii="Arial" w:hAnsi="Arial"/>
+        </w:rPr>
+      </w:pPr>
+      <w:r>
+        <w:rPr>
+          <w:rFonts w:ascii="Arial" w:hAnsi="Arial"/>
+        </w:rPr>
+        <w:t>3</w:t>
+      </w:r>
+      <w:r>
+        <w:rPr>
+          <w:rFonts w:ascii="Arial" w:hAnsi="Arial"/>
+        </w:rPr>
+        <w:t>c</w:t>
+      </w:r>
+      <w:r>
+        <w:rPr>
+          <w:rFonts w:ascii="Arial" w:hAnsi="Arial"/>
+        </w:rPr>
+        <w:t>.</w:t>
+      </w:r>
+      <w:r>
+        <w:rPr>
+          <w:rFonts w:ascii="Arial" w:hAnsi="Arial"/>
+        </w:rPr>
+        <w:tab/>
+        <w:t>De werkzaamheden worden door beide partijen voor eigen rekening en risico uitgevoerd.</w:t>
+      </w:r>
+    </w:p>
+    <w:p>
+      <w:pPr>
+        <w:pStyle w:val="Tekst"/>
+        <w:jc w:val="both"/>
+        <w:rPr>
+          <w:rFonts w:ascii="Arial" w:hAnsi="Arial"/>
+        </w:rPr>
+      </w:pPr>
+    </w:p>
+    <w:p>
+      <w:pPr>
+        <w:pStyle w:val="Kop1"/>
+      </w:pPr>
+      <w:r>
+        <w:t>Artikel 4: Kosten en opbrengsten</w:t>
+      </w:r>
+    </w:p>
+    <w:p>
+      <w:pPr>
+        <w:pStyle w:val="Tekst"/>
+        <w:jc w:val="both"/>
+        <w:rPr>
+          <w:rFonts w:ascii="Arial" w:hAnsi="Arial"/>
+        </w:rPr>
+      </w:pPr>
+      <w:r>
+        <w:rPr>
+          <w:rFonts w:ascii="Arial" w:hAnsi="Arial"/>
+        </w:rPr>
+        <w:t>4a.</w:t>
+      </w:r>
+      <w:r>
+        <w:rPr>
+          <w:rFonts w:ascii="Arial" w:hAnsi="Arial"/>
+        </w:rPr>
+        <w:tab/>
+        <w:t>De kosten voor</w:t>
+      </w:r>
+      <w:r>
+        <w:rPr>
+          <w:rFonts w:ascii="Arial" w:hAnsi="Arial"/>
+        </w:rPr>
+        <w:t xml:space="preserve"> het project zijn begroot op € 0</w:t>
+      </w:r>
+      <w:r>
+        <w:rPr>
+          <w:rFonts w:ascii="Arial" w:hAnsi="Arial"/>
+        </w:rPr>
+        <w:t xml:space="preserve">,-. Partijen dragen ieder afzonderlijk hun eigen kosten. </w:t>
+      </w:r>
+    </w:p>
+    <w:p>
+      <w:pPr>
+        <w:pStyle w:val="Tekst"/>
+        <w:jc w:val="both"/>
+        <w:rPr>
+          <w:rFonts w:ascii="Arial" w:hAnsi="Arial"/>
+        </w:rPr>
+      </w:pPr>
+      <w:r>
+        <w:rPr>
+          <w:rFonts w:ascii="Arial" w:hAnsi="Arial"/>
+        </w:rPr>
+        <w:t>4b.</w:t>
+      </w:r>
+      <w:r>
+        <w:rPr>
+          <w:rFonts w:ascii="Arial" w:hAnsi="Arial"/>
+        </w:rPr>
+        <w:tab/>
+        <w:t xml:space="preserve">De opbrengsten die het project eventueel met zich mee brengt worden verdeeld over beide partijen, evenredig aan de kosten die iedere partij heeft gemaakt. </w:t>
+      </w:r>
+    </w:p>
+    <w:p>
+      <w:pPr>
         <w:pStyle w:val="Kop11"/>
         <w:spacing w:line="252" w:lineRule="auto"/>
         <w:jc w:val="both"/>
       </w:pPr>
-      <w:r>
-        <w:t>Artikel 1: Overwegingen</w:t>
+    </w:p>
+    <w:p>
+      <w:pPr>
+        <w:pStyle w:val="Kop1"/>
+      </w:pPr>
+      <w:r>
+        <w:t>Artikel 5: Geheimhouding</w:t>
       </w:r>
     </w:p>
     <w:p>
@@ -666,14 +1206,21 @@
         <w:rPr>
           <w:rFonts w:ascii="Arial" w:hAnsi="Arial"/>
         </w:rPr>
-        <w:t>1a.</w:t>
+        <w:t xml:space="preserve">5a. </w:t>
       </w:r>
       <w:r>
         <w:rPr>
           <w:rFonts w:ascii="Arial" w:hAnsi="Arial"/>
         </w:rPr>
         <w:tab/>
-        <w:t>Partij A Programmeur</w:t>
+        <w:t xml:space="preserve">Voor vertrouwelijke informatie die wordt uitgewisseld ten behoeve van het project of enigerlei andere vertrouwelijke informatie waar partijen mee in aanraking </w:t>
+      </w:r>
+      <w:r>
+        <w:rPr>
+          <w:rFonts w:ascii="Arial" w:hAnsi="Arial"/>
+        </w:rPr>
+        <w:lastRenderedPageBreak/>
+        <w:t xml:space="preserve">komen in relatie tot deze samenwerkingsovereenkomst geldt voor beide partijen een strikte geheimhouding. </w:t>
       </w:r>
     </w:p>
     <w:p>
@@ -688,577 +1235,6 @@
         <w:rPr>
           <w:rFonts w:ascii="Arial" w:hAnsi="Arial"/>
         </w:rPr>
-        <w:t>1b.</w:t>
-      </w:r>
-      <w:r>
-        <w:rPr>
-          <w:rFonts w:ascii="Arial" w:hAnsi="Arial"/>
-        </w:rPr>
-        <w:tab/>
-        <w:t>Partij B Programmeur</w:t>
-      </w:r>
-    </w:p>
-    <w:p>
-      <w:pPr>
-        <w:pStyle w:val="Tekst"/>
-        <w:jc w:val="both"/>
-        <w:rPr>
-          <w:rFonts w:ascii="Arial" w:hAnsi="Arial"/>
-        </w:rPr>
-      </w:pPr>
-      <w:r>
-        <w:rPr>
-          <w:rFonts w:ascii="Arial" w:hAnsi="Arial"/>
-        </w:rPr>
-        <w:t xml:space="preserve">1c. </w:t>
-      </w:r>
-      <w:r>
-        <w:rPr>
-          <w:rFonts w:ascii="Arial" w:hAnsi="Arial"/>
-        </w:rPr>
-        <w:tab/>
-        <w:t>Partij C Programmeur</w:t>
-      </w:r>
-    </w:p>
-    <w:p>
-      <w:pPr>
-        <w:pStyle w:val="Tekst"/>
-        <w:jc w:val="both"/>
-        <w:rPr>
-          <w:rFonts w:ascii="Arial" w:hAnsi="Arial"/>
-        </w:rPr>
-      </w:pPr>
-      <w:r>
-        <w:rPr>
-          <w:rFonts w:ascii="Arial" w:hAnsi="Arial"/>
-        </w:rPr>
-        <w:t>1d.</w:t>
-      </w:r>
-      <w:r>
-        <w:rPr>
-          <w:rFonts w:ascii="Arial" w:hAnsi="Arial"/>
-        </w:rPr>
-        <w:tab/>
-        <w:t>Partij D Programmeur</w:t>
-      </w:r>
-    </w:p>
-    <w:p>
-      <w:pPr>
-        <w:pStyle w:val="Tekst"/>
-        <w:jc w:val="both"/>
-        <w:rPr>
-          <w:rFonts w:ascii="Arial" w:hAnsi="Arial"/>
-        </w:rPr>
-      </w:pPr>
-      <w:r>
-        <w:rPr>
-          <w:rFonts w:ascii="Arial" w:hAnsi="Arial"/>
-        </w:rPr>
-        <w:t>1e</w:t>
-      </w:r>
-      <w:r>
-        <w:rPr>
-          <w:rFonts w:ascii="Arial" w:hAnsi="Arial"/>
-        </w:rPr>
-        <w:t xml:space="preserve">. </w:t>
-      </w:r>
-      <w:r>
-        <w:rPr>
-          <w:rFonts w:ascii="Arial" w:hAnsi="Arial"/>
-        </w:rPr>
-        <w:tab/>
-        <w:t xml:space="preserve">Het doel van de samenwerking tussen partijen is een website </w:t>
-      </w:r>
-      <w:r>
-        <w:rPr>
-          <w:rFonts w:ascii="Arial" w:hAnsi="Arial"/>
-        </w:rPr>
-        <w:t xml:space="preserve">en bijhorende  c# applicatie te </w:t>
-      </w:r>
-      <w:r>
-        <w:rPr>
-          <w:rFonts w:ascii="Arial" w:hAnsi="Arial"/>
-        </w:rPr>
-        <w:t>bouwen.</w:t>
-      </w:r>
-    </w:p>
-    <w:p>
-      <w:pPr>
-        <w:pStyle w:val="Tekst"/>
-        <w:jc w:val="both"/>
-        <w:rPr>
-          <w:rFonts w:ascii="Arial" w:hAnsi="Arial"/>
-        </w:rPr>
-      </w:pPr>
-      <w:r>
-        <w:rPr>
-          <w:rFonts w:ascii="Arial" w:hAnsi="Arial"/>
-        </w:rPr>
-        <w:t>1f</w:t>
-      </w:r>
-      <w:r>
-        <w:rPr>
-          <w:rFonts w:ascii="Arial" w:hAnsi="Arial"/>
-        </w:rPr>
-        <w:t>.</w:t>
-      </w:r>
-      <w:r>
-        <w:rPr>
-          <w:rFonts w:ascii="Arial" w:hAnsi="Arial"/>
-        </w:rPr>
-        <w:tab/>
-        <w:t>Het doel van deze overeenkomst is het vastleggen van afspraken omtrent de samenwerking</w:t>
-      </w:r>
-    </w:p>
-    <w:p>
-      <w:pPr>
-        <w:pStyle w:val="Tekst"/>
-        <w:jc w:val="both"/>
-        <w:rPr>
-          <w:rFonts w:ascii="Arial" w:hAnsi="Arial"/>
-        </w:rPr>
-      </w:pPr>
-    </w:p>
-    <w:p>
-      <w:pPr>
-        <w:pStyle w:val="Kop11"/>
-        <w:spacing w:line="252" w:lineRule="auto"/>
-        <w:jc w:val="both"/>
-      </w:pPr>
-      <w:r>
-        <w:lastRenderedPageBreak/>
-        <w:t>Artikel 2: Duur</w:t>
-      </w:r>
-    </w:p>
-    <w:p>
-      <w:pPr>
-        <w:pStyle w:val="Tekst"/>
-        <w:jc w:val="both"/>
-        <w:rPr>
-          <w:rFonts w:ascii="Arial" w:hAnsi="Arial"/>
-        </w:rPr>
-      </w:pPr>
-      <w:r>
-        <w:rPr>
-          <w:rFonts w:ascii="Arial" w:hAnsi="Arial"/>
-        </w:rPr>
-        <w:t xml:space="preserve"> </w:t>
-      </w:r>
-    </w:p>
-    <w:p>
-      <w:pPr>
-        <w:pStyle w:val="Tekst"/>
-        <w:jc w:val="both"/>
-        <w:rPr>
-          <w:rFonts w:ascii="Arial" w:hAnsi="Arial"/>
-        </w:rPr>
-      </w:pPr>
-      <w:r>
-        <w:rPr>
-          <w:rFonts w:ascii="Arial" w:hAnsi="Arial"/>
-        </w:rPr>
-        <w:t>2a.</w:t>
-      </w:r>
-      <w:r>
-        <w:rPr>
-          <w:rFonts w:ascii="Arial" w:hAnsi="Arial"/>
-        </w:rPr>
-        <w:tab/>
-        <w:t>Deze samenwerking is aangegaan voor een duur van 8 weken. De samenwerkingso</w:t>
-      </w:r>
-      <w:r>
-        <w:rPr>
-          <w:rFonts w:ascii="Arial" w:hAnsi="Arial"/>
-        </w:rPr>
-        <w:t>vereenkomst is aangevangen op 18-04</w:t>
-      </w:r>
-      <w:r>
-        <w:rPr>
-          <w:rFonts w:ascii="Arial" w:hAnsi="Arial"/>
-        </w:rPr>
-        <w:t>-20</w:t>
-      </w:r>
-      <w:r>
-        <w:rPr>
-          <w:rFonts w:ascii="Arial" w:hAnsi="Arial"/>
-        </w:rPr>
-        <w:t>17 en zal derhalve eindigen op 02</w:t>
-      </w:r>
-      <w:bookmarkStart w:id="0" w:name="_GoBack"/>
-      <w:bookmarkEnd w:id="0"/>
-      <w:r>
-        <w:rPr>
-          <w:rFonts w:ascii="Arial" w:hAnsi="Arial"/>
-        </w:rPr>
-        <w:t>-0</w:t>
-      </w:r>
-      <w:r>
-        <w:rPr>
-          <w:rFonts w:ascii="Arial" w:hAnsi="Arial"/>
-        </w:rPr>
-        <w:t>6</w:t>
-      </w:r>
-      <w:r>
-        <w:rPr>
-          <w:rFonts w:ascii="Arial" w:hAnsi="Arial"/>
-        </w:rPr>
-        <w:t xml:space="preserve">-2017. </w:t>
-      </w:r>
-    </w:p>
-    <w:p>
-      <w:pPr>
-        <w:pStyle w:val="Tekst"/>
-        <w:jc w:val="both"/>
-        <w:rPr>
-          <w:rFonts w:ascii="Arial" w:hAnsi="Arial"/>
-        </w:rPr>
-      </w:pPr>
-      <w:r>
-        <w:rPr>
-          <w:rFonts w:ascii="Arial" w:hAnsi="Arial"/>
-        </w:rPr>
-        <w:t xml:space="preserve">2b. </w:t>
-      </w:r>
-      <w:r>
-        <w:rPr>
-          <w:rFonts w:ascii="Arial" w:hAnsi="Arial"/>
-        </w:rPr>
-        <w:tab/>
-        <w:t xml:space="preserve">Verlenging van deze overeenkomst is mogelijk indien beide partijen dat wensen. Hiertoe stellen zij een schriftelijke verlenging op voor een nader te bepalen periode. </w:t>
-      </w:r>
-    </w:p>
-    <w:p>
-      <w:pPr>
-        <w:pStyle w:val="Tekst"/>
-        <w:jc w:val="both"/>
-        <w:rPr>
-          <w:rFonts w:ascii="Arial" w:hAnsi="Arial"/>
-        </w:rPr>
-      </w:pPr>
-    </w:p>
-    <w:p>
-      <w:pPr>
-        <w:pStyle w:val="Kop11"/>
-        <w:spacing w:line="252" w:lineRule="auto"/>
-        <w:jc w:val="both"/>
-      </w:pPr>
-      <w:r>
-        <w:t>Artikel 3: Wijze van samenwerken</w:t>
-      </w:r>
-    </w:p>
-    <w:p>
-      <w:pPr>
-        <w:pStyle w:val="Tekst"/>
-        <w:jc w:val="both"/>
-        <w:rPr>
-          <w:rFonts w:ascii="Arial" w:hAnsi="Arial"/>
-        </w:rPr>
-      </w:pPr>
-      <w:r>
-        <w:rPr>
-          <w:rFonts w:ascii="Arial" w:hAnsi="Arial"/>
-        </w:rPr>
-        <w:t xml:space="preserve">3a. </w:t>
-      </w:r>
-      <w:r>
-        <w:rPr>
-          <w:rFonts w:ascii="Arial" w:hAnsi="Arial"/>
-        </w:rPr>
-        <w:tab/>
-      </w:r>
-      <w:r>
-        <w:rPr>
-          <w:rFonts w:ascii="Arial" w:hAnsi="Arial"/>
-        </w:rPr>
-        <w:t>Partijen A</w:t>
-      </w:r>
-      <w:r>
-        <w:rPr>
-          <w:rFonts w:ascii="Arial" w:hAnsi="Arial"/>
-        </w:rPr>
-        <w:t xml:space="preserve"> </w:t>
-      </w:r>
-      <w:r>
-        <w:rPr>
-          <w:rFonts w:ascii="Arial" w:hAnsi="Arial"/>
-        </w:rPr>
-        <w:t>,</w:t>
-      </w:r>
-      <w:r>
-        <w:rPr>
-          <w:rFonts w:ascii="Arial" w:hAnsi="Arial"/>
-        </w:rPr>
-        <w:t>B</w:t>
-      </w:r>
-      <w:r>
-        <w:rPr>
-          <w:rFonts w:ascii="Arial" w:hAnsi="Arial"/>
-        </w:rPr>
-        <w:t xml:space="preserve"> ,</w:t>
-      </w:r>
-      <w:r>
-        <w:rPr>
-          <w:rFonts w:ascii="Arial" w:hAnsi="Arial"/>
-        </w:rPr>
-        <w:t>C</w:t>
-      </w:r>
-      <w:r>
-        <w:rPr>
-          <w:rFonts w:ascii="Arial" w:hAnsi="Arial"/>
-        </w:rPr>
-        <w:t xml:space="preserve"> en D</w:t>
-      </w:r>
-      <w:r>
-        <w:rPr>
-          <w:rFonts w:ascii="Arial" w:hAnsi="Arial"/>
-        </w:rPr>
-        <w:t xml:space="preserve"> treedt in deze samenwerking op als administrateur en is daarom verantwoordelijk voor het coördineren van activiteiten en het bijhouden van het logboek en urenregistratie. </w:t>
-      </w:r>
-    </w:p>
-    <w:p>
-      <w:pPr>
-        <w:pStyle w:val="Tekst"/>
-        <w:jc w:val="both"/>
-        <w:rPr>
-          <w:rFonts w:ascii="Arial" w:hAnsi="Arial"/>
-        </w:rPr>
-      </w:pPr>
-      <w:r>
-        <w:rPr>
-          <w:rFonts w:ascii="Arial" w:hAnsi="Arial"/>
-        </w:rPr>
-        <w:t>3b.</w:t>
-      </w:r>
-      <w:r>
-        <w:rPr>
-          <w:rFonts w:ascii="Arial" w:hAnsi="Arial"/>
-        </w:rPr>
-        <w:tab/>
-        <w:t>De taken van Partij A</w:t>
-      </w:r>
-      <w:r>
-        <w:rPr>
-          <w:rFonts w:ascii="Arial" w:hAnsi="Arial"/>
-        </w:rPr>
-        <w:t>, B,</w:t>
-      </w:r>
-      <w:r>
-        <w:rPr>
-          <w:rFonts w:ascii="Arial" w:hAnsi="Arial"/>
-        </w:rPr>
-        <w:t xml:space="preserve"> C</w:t>
-      </w:r>
-      <w:r>
-        <w:rPr>
-          <w:rFonts w:ascii="Arial" w:hAnsi="Arial"/>
-        </w:rPr>
-        <w:t xml:space="preserve"> en D</w:t>
-      </w:r>
-      <w:r>
-        <w:rPr>
-          <w:rFonts w:ascii="Arial" w:hAnsi="Arial"/>
-        </w:rPr>
-        <w:t xml:space="preserve"> bestaan uit:</w:t>
-      </w:r>
-    </w:p>
-    <w:p>
-      <w:pPr>
-        <w:pStyle w:val="Tekst"/>
-        <w:jc w:val="both"/>
-        <w:rPr>
-          <w:rFonts w:ascii="Arial" w:hAnsi="Arial"/>
-        </w:rPr>
-      </w:pPr>
-      <w:r>
-        <w:rPr>
-          <w:rFonts w:ascii="Arial" w:hAnsi="Arial"/>
-        </w:rPr>
-        <w:tab/>
-      </w:r>
-      <w:r>
-        <w:rPr>
-          <w:rFonts w:ascii="Arial" w:hAnsi="Arial"/>
-        </w:rPr>
-        <w:t>Programmeren van applicatie en website en het testen.</w:t>
-      </w:r>
-    </w:p>
-    <w:p>
-      <w:pPr>
-        <w:pStyle w:val="Tekst"/>
-        <w:jc w:val="both"/>
-        <w:rPr>
-          <w:rFonts w:ascii="Arial" w:hAnsi="Arial"/>
-        </w:rPr>
-      </w:pPr>
-      <w:r>
-        <w:rPr>
-          <w:rFonts w:ascii="Arial" w:hAnsi="Arial"/>
-        </w:rPr>
-        <w:tab/>
-        <w:t>Het bijhouden van het logboek en urenregistratie.</w:t>
-      </w:r>
-    </w:p>
-    <w:p>
-      <w:pPr>
-        <w:pStyle w:val="Tekst"/>
-        <w:jc w:val="both"/>
-        <w:rPr>
-          <w:rFonts w:ascii="Arial" w:hAnsi="Arial"/>
-        </w:rPr>
-      </w:pPr>
-      <w:r>
-        <w:rPr>
-          <w:rFonts w:ascii="Arial" w:hAnsi="Arial"/>
-        </w:rPr>
-        <w:t>3</w:t>
-      </w:r>
-      <w:r>
-        <w:rPr>
-          <w:rFonts w:ascii="Arial" w:hAnsi="Arial"/>
-        </w:rPr>
-        <w:t>c</w:t>
-      </w:r>
-      <w:r>
-        <w:rPr>
-          <w:rFonts w:ascii="Arial" w:hAnsi="Arial"/>
-        </w:rPr>
-        <w:t>.</w:t>
-      </w:r>
-      <w:r>
-        <w:rPr>
-          <w:rFonts w:ascii="Arial" w:hAnsi="Arial"/>
-        </w:rPr>
-        <w:tab/>
-        <w:t>De werkzaamheden worden door beide partijen voor eigen rekening en risico uitgevoerd.</w:t>
-      </w:r>
-    </w:p>
-    <w:p>
-      <w:pPr>
-        <w:pStyle w:val="Tekst"/>
-        <w:jc w:val="both"/>
-        <w:rPr>
-          <w:rFonts w:ascii="Arial" w:hAnsi="Arial"/>
-        </w:rPr>
-      </w:pPr>
-    </w:p>
-    <w:p>
-      <w:pPr>
-        <w:pStyle w:val="Kop11"/>
-        <w:spacing w:line="252" w:lineRule="auto"/>
-        <w:jc w:val="both"/>
-      </w:pPr>
-      <w:r>
-        <w:t>Artikel 4: Kosten en opbrengsten</w:t>
-      </w:r>
-    </w:p>
-    <w:p>
-      <w:pPr>
-        <w:pStyle w:val="Tekst"/>
-        <w:jc w:val="both"/>
-        <w:rPr>
-          <w:rFonts w:ascii="Arial" w:hAnsi="Arial"/>
-        </w:rPr>
-      </w:pPr>
-      <w:r>
-        <w:rPr>
-          <w:rFonts w:ascii="Arial" w:hAnsi="Arial"/>
-        </w:rPr>
-        <w:t>4a.</w:t>
-      </w:r>
-      <w:r>
-        <w:rPr>
-          <w:rFonts w:ascii="Arial" w:hAnsi="Arial"/>
-        </w:rPr>
-        <w:tab/>
-        <w:t>De kosten voor</w:t>
-      </w:r>
-      <w:r>
-        <w:rPr>
-          <w:rFonts w:ascii="Arial" w:hAnsi="Arial"/>
-        </w:rPr>
-        <w:t xml:space="preserve"> het project zijn begroot op € 0</w:t>
-      </w:r>
-      <w:r>
-        <w:rPr>
-          <w:rFonts w:ascii="Arial" w:hAnsi="Arial"/>
-        </w:rPr>
-        <w:t xml:space="preserve">,-. Partijen dragen ieder afzonderlijk hun eigen kosten. </w:t>
-      </w:r>
-    </w:p>
-    <w:p>
-      <w:pPr>
-        <w:pStyle w:val="Tekst"/>
-        <w:jc w:val="both"/>
-        <w:rPr>
-          <w:rFonts w:ascii="Arial" w:hAnsi="Arial"/>
-        </w:rPr>
-      </w:pPr>
-      <w:r>
-        <w:rPr>
-          <w:rFonts w:ascii="Arial" w:hAnsi="Arial"/>
-        </w:rPr>
-        <w:t>4b.</w:t>
-      </w:r>
-      <w:r>
-        <w:rPr>
-          <w:rFonts w:ascii="Arial" w:hAnsi="Arial"/>
-        </w:rPr>
-        <w:tab/>
-        <w:t xml:space="preserve">De opbrengsten die het project eventueel met zich mee brengt worden verdeeld over beide partijen, evenredig aan de kosten die iedere partij heeft gemaakt. </w:t>
-      </w:r>
-    </w:p>
-    <w:p>
-      <w:pPr>
-        <w:pStyle w:val="Kop11"/>
-        <w:spacing w:line="252" w:lineRule="auto"/>
-        <w:jc w:val="both"/>
-      </w:pPr>
-    </w:p>
-    <w:p>
-      <w:pPr>
-        <w:pStyle w:val="Kop11"/>
-        <w:spacing w:line="252" w:lineRule="auto"/>
-        <w:jc w:val="both"/>
-      </w:pPr>
-      <w:r>
-        <w:t>Artikel 5: Geheimhouding</w:t>
-      </w:r>
-    </w:p>
-    <w:p>
-      <w:pPr>
-        <w:pStyle w:val="Tekst"/>
-        <w:jc w:val="both"/>
-        <w:rPr>
-          <w:rFonts w:ascii="Arial" w:hAnsi="Arial"/>
-        </w:rPr>
-      </w:pPr>
-      <w:r>
-        <w:rPr>
-          <w:rFonts w:ascii="Arial" w:hAnsi="Arial"/>
-        </w:rPr>
-        <w:t xml:space="preserve">5a. </w:t>
-      </w:r>
-      <w:r>
-        <w:rPr>
-          <w:rFonts w:ascii="Arial" w:hAnsi="Arial"/>
-        </w:rPr>
-        <w:tab/>
-        <w:t xml:space="preserve">Voor vertrouwelijke informatie die wordt uitgewisseld ten behoeve van het project of enigerlei andere vertrouwelijke informatie waar partijen mee in aanraking komen in relatie tot deze samenwerkingsovereenkomst geldt voor beide partijen een strikte geheimhouding. </w:t>
-      </w:r>
-    </w:p>
-    <w:p>
-      <w:pPr>
-        <w:pStyle w:val="Tekst"/>
-        <w:jc w:val="both"/>
-        <w:rPr>
-          <w:rFonts w:ascii="Arial" w:hAnsi="Arial"/>
-        </w:rPr>
-      </w:pPr>
-      <w:r>
-        <w:rPr>
-          <w:rFonts w:ascii="Arial" w:hAnsi="Arial"/>
-        </w:rPr>
-        <w:lastRenderedPageBreak/>
         <w:t>5b.</w:t>
       </w:r>
       <w:r>
@@ -1376,92 +1352,88 @@
     </w:p>
     <w:p>
       <w:pPr>
+        <w:pStyle w:val="Kop1"/>
+      </w:pPr>
+      <w:r>
+        <w:t xml:space="preserve">Artikel 6: Aansprakelijkheid </w:t>
+      </w:r>
+    </w:p>
+    <w:p>
+      <w:pPr>
+        <w:pStyle w:val="Tekst"/>
+        <w:jc w:val="both"/>
+        <w:rPr>
+          <w:rFonts w:ascii="Arial" w:hAnsi="Arial"/>
+        </w:rPr>
+      </w:pPr>
+      <w:r>
+        <w:rPr>
+          <w:rFonts w:ascii="Arial" w:hAnsi="Arial"/>
+        </w:rPr>
+        <w:t>6a.</w:t>
+      </w:r>
+      <w:r>
+        <w:rPr>
+          <w:rFonts w:ascii="Arial" w:hAnsi="Arial"/>
+        </w:rPr>
+        <w:tab/>
+        <w:t xml:space="preserve">Tenzij sprake is van opzet of grove schuld van één der partijen, waarbij deze partij aansprakelijk is voor de totale schade die daaruit voortvloeit, zijn partijen verantwoordelijk voor hun eigen deel van de overeenkomst. </w:t>
+      </w:r>
+    </w:p>
+    <w:p>
+      <w:pPr>
+        <w:pStyle w:val="Tekst"/>
+        <w:jc w:val="both"/>
+        <w:rPr>
+          <w:rFonts w:ascii="Arial" w:hAnsi="Arial"/>
+        </w:rPr>
+      </w:pPr>
+      <w:r>
+        <w:rPr>
+          <w:rFonts w:ascii="Arial" w:hAnsi="Arial"/>
+        </w:rPr>
+        <w:t>6b.</w:t>
+      </w:r>
+      <w:r>
+        <w:rPr>
+          <w:rFonts w:ascii="Arial" w:hAnsi="Arial"/>
+        </w:rPr>
+        <w:tab/>
+        <w:t>Alle partijen dienen op tijd aanwezig te zijn.</w:t>
+      </w:r>
+    </w:p>
+    <w:p>
+      <w:pPr>
+        <w:pStyle w:val="Tekst"/>
+        <w:jc w:val="both"/>
+        <w:rPr>
+          <w:rFonts w:ascii="Arial" w:hAnsi="Arial"/>
+        </w:rPr>
+      </w:pPr>
+      <w:r>
+        <w:rPr>
+          <w:rFonts w:ascii="Arial" w:hAnsi="Arial"/>
+        </w:rPr>
+        <w:t>6c.</w:t>
+      </w:r>
+      <w:r>
+        <w:rPr>
+          <w:rFonts w:ascii="Arial" w:hAnsi="Arial"/>
+        </w:rPr>
+        <w:tab/>
+        <w:t>Alle partijen zijn verantwoordelijk voor hun deel van de taakverdeling.</w:t>
+      </w:r>
+    </w:p>
+    <w:p>
+      <w:pPr>
         <w:pStyle w:val="Kop11"/>
         <w:spacing w:line="252" w:lineRule="auto"/>
         <w:jc w:val="both"/>
       </w:pPr>
-      <w:r>
-        <w:t xml:space="preserve">Artikel 6: Aansprakelijkheid </w:t>
-      </w:r>
-    </w:p>
-    <w:p>
-      <w:pPr>
-        <w:pStyle w:val="Tekst"/>
-        <w:jc w:val="both"/>
-        <w:rPr>
-          <w:rFonts w:ascii="Arial" w:hAnsi="Arial"/>
-        </w:rPr>
-      </w:pPr>
-      <w:r>
-        <w:rPr>
-          <w:rFonts w:ascii="Arial" w:hAnsi="Arial"/>
-        </w:rPr>
-        <w:t>6a.</w:t>
-      </w:r>
-      <w:r>
-        <w:rPr>
-          <w:rFonts w:ascii="Arial" w:hAnsi="Arial"/>
-        </w:rPr>
-        <w:tab/>
-        <w:t xml:space="preserve">Tenzij sprake is van opzet of grove schuld van één der partijen, waarbij deze partij aansprakelijk is voor de totale schade die daaruit voortvloeit, zijn partijen verantwoordelijk voor hun eigen deel van de overeenkomst. </w:t>
-      </w:r>
-    </w:p>
-    <w:p>
-      <w:pPr>
-        <w:pStyle w:val="Tekst"/>
-        <w:jc w:val="both"/>
-        <w:rPr>
-          <w:rFonts w:ascii="Arial" w:hAnsi="Arial"/>
-        </w:rPr>
-      </w:pPr>
-      <w:r>
-        <w:rPr>
-          <w:rFonts w:ascii="Arial" w:hAnsi="Arial"/>
-        </w:rPr>
-        <w:t>6b.</w:t>
-      </w:r>
-      <w:r>
-        <w:rPr>
-          <w:rFonts w:ascii="Arial" w:hAnsi="Arial"/>
-        </w:rPr>
-        <w:tab/>
-        <w:t>Alle partijen dienen op tijd aanwezig te zijn.</w:t>
-      </w:r>
-    </w:p>
-    <w:p>
-      <w:pPr>
-        <w:pStyle w:val="Tekst"/>
-        <w:jc w:val="both"/>
-        <w:rPr>
-          <w:rFonts w:ascii="Arial" w:hAnsi="Arial"/>
-        </w:rPr>
-      </w:pPr>
-      <w:r>
-        <w:rPr>
-          <w:rFonts w:ascii="Arial" w:hAnsi="Arial"/>
-        </w:rPr>
-        <w:t>6c.</w:t>
-      </w:r>
-      <w:r>
-        <w:rPr>
-          <w:rFonts w:ascii="Arial" w:hAnsi="Arial"/>
-        </w:rPr>
-        <w:tab/>
-        <w:t>Alle partijen zijn verantwoordelijk voor hun deel van de taakverdeling.</w:t>
-      </w:r>
-    </w:p>
-    <w:p>
-      <w:pPr>
-        <w:pStyle w:val="Kop11"/>
-        <w:spacing w:line="252" w:lineRule="auto"/>
-        <w:jc w:val="both"/>
-      </w:pPr>
-    </w:p>
-    <w:p>
-      <w:pPr>
-        <w:pStyle w:val="Kop11"/>
-        <w:spacing w:line="252" w:lineRule="auto"/>
-        <w:jc w:val="both"/>
+    </w:p>
+    <w:p>
+      <w:pPr>
+        <w:pStyle w:val="Kop1"/>
       </w:pPr>
       <w:r>
         <w:t>Artikel 7: Wijzigen en beëindigen van de overeenkomst</w:t>
@@ -1561,6 +1533,7 @@
         <w:rPr>
           <w:rFonts w:ascii="Arial" w:hAnsi="Arial"/>
         </w:rPr>
+        <w:lastRenderedPageBreak/>
         <w:t xml:space="preserve">7c. </w:t>
       </w:r>
       <w:r>
@@ -1573,16 +1546,7 @@
     </w:p>
     <w:p>
       <w:pPr>
-        <w:pStyle w:val="Kop11"/>
-        <w:spacing w:line="252" w:lineRule="auto"/>
-        <w:jc w:val="both"/>
-      </w:pPr>
-    </w:p>
-    <w:p>
-      <w:pPr>
-        <w:pStyle w:val="Kop11"/>
-        <w:spacing w:line="252" w:lineRule="auto"/>
-        <w:jc w:val="both"/>
+        <w:pStyle w:val="Kop1"/>
       </w:pPr>
       <w:r>
         <w:t>Artikel 8: Slotbepaling</w:t>
@@ -2019,14 +1983,8 @@
         </w:rPr>
         <w:t>Handtekening Partij D</w:t>
       </w:r>
-    </w:p>
-    <w:p>
-      <w:pPr>
-        <w:rPr>
-          <w:sz w:val="24"/>
-          <w:szCs w:val="24"/>
-        </w:rPr>
-      </w:pPr>
+      <w:bookmarkStart w:id="0" w:name="_GoBack"/>
+      <w:bookmarkEnd w:id="0"/>
     </w:p>
     <w:sectPr>
       <w:pgSz w:w="11906" w:h="16838"/>
@@ -2336,15 +2294,13 @@
   <w:docDefaults>
     <w:rPrDefault>
       <w:rPr>
-        <w:rFonts w:asciiTheme="minorHAnsi" w:eastAsiaTheme="minorHAnsi" w:hAnsiTheme="minorHAnsi" w:cstheme="minorBidi"/>
-        <w:sz w:val="22"/>
-        <w:szCs w:val="22"/>
+        <w:rFonts w:asciiTheme="minorHAnsi" w:eastAsiaTheme="minorEastAsia" w:hAnsiTheme="minorHAnsi" w:cstheme="minorBidi"/>
         <w:lang w:val="nl-NL" w:eastAsia="en-US" w:bidi="ar-SA"/>
       </w:rPr>
     </w:rPrDefault>
     <w:pPrDefault>
       <w:pPr>
-        <w:spacing w:after="160" w:line="259" w:lineRule="auto"/>
+        <w:spacing w:before="100" w:after="200" w:line="276" w:lineRule="auto"/>
       </w:pPr>
     </w:pPrDefault>
   </w:docDefaults>
@@ -2727,6 +2683,215 @@
   <w:style w:type="paragraph" w:default="1" w:styleId="Standaard">
     <w:name w:val="Normal"/>
     <w:qFormat/>
+    <w:rsid w:val="00232B54"/>
+  </w:style>
+  <w:style w:type="paragraph" w:styleId="Kop1">
+    <w:name w:val="heading 1"/>
+    <w:basedOn w:val="Standaard"/>
+    <w:next w:val="Standaard"/>
+    <w:link w:val="Kop1Char"/>
+    <w:uiPriority w:val="9"/>
+    <w:qFormat/>
+    <w:rsid w:val="00232B54"/>
+    <w:pPr>
+      <w:pBdr>
+        <w:top w:val="single" w:sz="24" w:space="0" w:color="50B4C8" w:themeColor="accent1"/>
+        <w:left w:val="single" w:sz="24" w:space="0" w:color="50B4C8" w:themeColor="accent1"/>
+        <w:bottom w:val="single" w:sz="24" w:space="0" w:color="50B4C8" w:themeColor="accent1"/>
+        <w:right w:val="single" w:sz="24" w:space="0" w:color="50B4C8" w:themeColor="accent1"/>
+      </w:pBdr>
+      <w:shd w:val="clear" w:color="auto" w:fill="50B4C8" w:themeFill="accent1"/>
+      <w:spacing w:after="0"/>
+      <w:outlineLvl w:val="0"/>
+    </w:pPr>
+    <w:rPr>
+      <w:caps/>
+      <w:color w:val="FFFFFF" w:themeColor="background1"/>
+      <w:spacing w:val="15"/>
+      <w:sz w:val="22"/>
+      <w:szCs w:val="22"/>
+    </w:rPr>
+  </w:style>
+  <w:style w:type="paragraph" w:styleId="Kop2">
+    <w:name w:val="heading 2"/>
+    <w:basedOn w:val="Standaard"/>
+    <w:next w:val="Standaard"/>
+    <w:link w:val="Kop2Char"/>
+    <w:uiPriority w:val="9"/>
+    <w:unhideWhenUsed/>
+    <w:qFormat/>
+    <w:rsid w:val="00232B54"/>
+    <w:pPr>
+      <w:pBdr>
+        <w:top w:val="single" w:sz="24" w:space="0" w:color="DCEFF4" w:themeColor="accent1" w:themeTint="33"/>
+        <w:left w:val="single" w:sz="24" w:space="0" w:color="DCEFF4" w:themeColor="accent1" w:themeTint="33"/>
+        <w:bottom w:val="single" w:sz="24" w:space="0" w:color="DCEFF4" w:themeColor="accent1" w:themeTint="33"/>
+        <w:right w:val="single" w:sz="24" w:space="0" w:color="DCEFF4" w:themeColor="accent1" w:themeTint="33"/>
+      </w:pBdr>
+      <w:shd w:val="clear" w:color="auto" w:fill="DCEFF4" w:themeFill="accent1" w:themeFillTint="33"/>
+      <w:spacing w:after="0"/>
+      <w:outlineLvl w:val="1"/>
+    </w:pPr>
+    <w:rPr>
+      <w:caps/>
+      <w:spacing w:val="15"/>
+    </w:rPr>
+  </w:style>
+  <w:style w:type="paragraph" w:styleId="Kop3">
+    <w:name w:val="heading 3"/>
+    <w:basedOn w:val="Standaard"/>
+    <w:next w:val="Standaard"/>
+    <w:link w:val="Kop3Char"/>
+    <w:uiPriority w:val="9"/>
+    <w:semiHidden/>
+    <w:unhideWhenUsed/>
+    <w:qFormat/>
+    <w:rsid w:val="00232B54"/>
+    <w:pPr>
+      <w:pBdr>
+        <w:top w:val="single" w:sz="6" w:space="2" w:color="50B4C8" w:themeColor="accent1"/>
+      </w:pBdr>
+      <w:spacing w:before="300" w:after="0"/>
+      <w:outlineLvl w:val="2"/>
+    </w:pPr>
+    <w:rPr>
+      <w:caps/>
+      <w:color w:val="215D6A" w:themeColor="accent1" w:themeShade="7F"/>
+      <w:spacing w:val="15"/>
+    </w:rPr>
+  </w:style>
+  <w:style w:type="paragraph" w:styleId="Kop4">
+    <w:name w:val="heading 4"/>
+    <w:basedOn w:val="Standaard"/>
+    <w:next w:val="Standaard"/>
+    <w:link w:val="Kop4Char"/>
+    <w:uiPriority w:val="9"/>
+    <w:semiHidden/>
+    <w:unhideWhenUsed/>
+    <w:qFormat/>
+    <w:rsid w:val="00232B54"/>
+    <w:pPr>
+      <w:pBdr>
+        <w:top w:val="dotted" w:sz="6" w:space="2" w:color="50B4C8" w:themeColor="accent1"/>
+      </w:pBdr>
+      <w:spacing w:before="200" w:after="0"/>
+      <w:outlineLvl w:val="3"/>
+    </w:pPr>
+    <w:rPr>
+      <w:caps/>
+      <w:color w:val="328D9F" w:themeColor="accent1" w:themeShade="BF"/>
+      <w:spacing w:val="10"/>
+    </w:rPr>
+  </w:style>
+  <w:style w:type="paragraph" w:styleId="Kop5">
+    <w:name w:val="heading 5"/>
+    <w:basedOn w:val="Standaard"/>
+    <w:next w:val="Standaard"/>
+    <w:link w:val="Kop5Char"/>
+    <w:uiPriority w:val="9"/>
+    <w:semiHidden/>
+    <w:unhideWhenUsed/>
+    <w:qFormat/>
+    <w:rsid w:val="00232B54"/>
+    <w:pPr>
+      <w:pBdr>
+        <w:bottom w:val="single" w:sz="6" w:space="1" w:color="50B4C8" w:themeColor="accent1"/>
+      </w:pBdr>
+      <w:spacing w:before="200" w:after="0"/>
+      <w:outlineLvl w:val="4"/>
+    </w:pPr>
+    <w:rPr>
+      <w:caps/>
+      <w:color w:val="328D9F" w:themeColor="accent1" w:themeShade="BF"/>
+      <w:spacing w:val="10"/>
+    </w:rPr>
+  </w:style>
+  <w:style w:type="paragraph" w:styleId="Kop6">
+    <w:name w:val="heading 6"/>
+    <w:basedOn w:val="Standaard"/>
+    <w:next w:val="Standaard"/>
+    <w:link w:val="Kop6Char"/>
+    <w:uiPriority w:val="9"/>
+    <w:semiHidden/>
+    <w:unhideWhenUsed/>
+    <w:qFormat/>
+    <w:rsid w:val="00232B54"/>
+    <w:pPr>
+      <w:pBdr>
+        <w:bottom w:val="dotted" w:sz="6" w:space="1" w:color="50B4C8" w:themeColor="accent1"/>
+      </w:pBdr>
+      <w:spacing w:before="200" w:after="0"/>
+      <w:outlineLvl w:val="5"/>
+    </w:pPr>
+    <w:rPr>
+      <w:caps/>
+      <w:color w:val="328D9F" w:themeColor="accent1" w:themeShade="BF"/>
+      <w:spacing w:val="10"/>
+    </w:rPr>
+  </w:style>
+  <w:style w:type="paragraph" w:styleId="Kop7">
+    <w:name w:val="heading 7"/>
+    <w:basedOn w:val="Standaard"/>
+    <w:next w:val="Standaard"/>
+    <w:link w:val="Kop7Char"/>
+    <w:uiPriority w:val="9"/>
+    <w:semiHidden/>
+    <w:unhideWhenUsed/>
+    <w:qFormat/>
+    <w:rsid w:val="00232B54"/>
+    <w:pPr>
+      <w:spacing w:before="200" w:after="0"/>
+      <w:outlineLvl w:val="6"/>
+    </w:pPr>
+    <w:rPr>
+      <w:caps/>
+      <w:color w:val="328D9F" w:themeColor="accent1" w:themeShade="BF"/>
+      <w:spacing w:val="10"/>
+    </w:rPr>
+  </w:style>
+  <w:style w:type="paragraph" w:styleId="Kop8">
+    <w:name w:val="heading 8"/>
+    <w:basedOn w:val="Standaard"/>
+    <w:next w:val="Standaard"/>
+    <w:link w:val="Kop8Char"/>
+    <w:uiPriority w:val="9"/>
+    <w:semiHidden/>
+    <w:unhideWhenUsed/>
+    <w:qFormat/>
+    <w:rsid w:val="00232B54"/>
+    <w:pPr>
+      <w:spacing w:before="200" w:after="0"/>
+      <w:outlineLvl w:val="7"/>
+    </w:pPr>
+    <w:rPr>
+      <w:caps/>
+      <w:spacing w:val="10"/>
+      <w:sz w:val="18"/>
+      <w:szCs w:val="18"/>
+    </w:rPr>
+  </w:style>
+  <w:style w:type="paragraph" w:styleId="Kop9">
+    <w:name w:val="heading 9"/>
+    <w:basedOn w:val="Standaard"/>
+    <w:next w:val="Standaard"/>
+    <w:link w:val="Kop9Char"/>
+    <w:uiPriority w:val="9"/>
+    <w:semiHidden/>
+    <w:unhideWhenUsed/>
+    <w:qFormat/>
+    <w:rsid w:val="00232B54"/>
+    <w:pPr>
+      <w:spacing w:before="200" w:after="0"/>
+      <w:outlineLvl w:val="8"/>
+    </w:pPr>
+    <w:rPr>
+      <w:i/>
+      <w:iCs/>
+      <w:caps/>
+      <w:spacing w:val="10"/>
+      <w:sz w:val="18"/>
+      <w:szCs w:val="18"/>
+    </w:rPr>
   </w:style>
   <w:style w:type="character" w:default="1" w:styleId="Standaardalinea-lettertype">
     <w:name w:val="Default Paragraph Font"/>
@@ -2759,7 +2924,7 @@
     <w:name w:val="Standaard1"/>
     <w:rsid w:val="00143396"/>
     <w:pPr>
-      <w:spacing w:before="100" w:beforeAutospacing="1" w:after="100" w:afterAutospacing="1" w:line="273" w:lineRule="auto"/>
+      <w:spacing w:beforeAutospacing="1" w:after="100" w:afterAutospacing="1" w:line="273" w:lineRule="auto"/>
     </w:pPr>
     <w:rPr>
       <w:rFonts w:ascii="Calibri" w:eastAsia="Times New Roman" w:hAnsi="Calibri" w:cs="Times New Roman"/>
@@ -2773,7 +2938,7 @@
     <w:basedOn w:val="Standaard"/>
     <w:rsid w:val="00143396"/>
     <w:pPr>
-      <w:spacing w:before="100" w:beforeAutospacing="1" w:after="100" w:afterAutospacing="1" w:line="273" w:lineRule="auto"/>
+      <w:spacing w:beforeAutospacing="1" w:after="100" w:afterAutospacing="1" w:line="273" w:lineRule="auto"/>
     </w:pPr>
     <w:rPr>
       <w:rFonts w:ascii="Verdana" w:eastAsia="Calibri" w:hAnsi="Verdana" w:cs="Arial"/>
@@ -2790,7 +2955,7 @@
       <w:autoSpaceDE w:val="0"/>
       <w:autoSpaceDN w:val="0"/>
       <w:adjustRightInd w:val="0"/>
-      <w:spacing w:before="100" w:beforeAutospacing="1" w:after="100" w:afterAutospacing="1" w:line="240" w:lineRule="auto"/>
+      <w:spacing w:beforeAutospacing="1" w:after="100" w:afterAutospacing="1" w:line="240" w:lineRule="auto"/>
     </w:pPr>
     <w:rPr>
       <w:rFonts w:ascii="Verdana" w:eastAsia="Times New Roman" w:hAnsi="Verdana" w:cs="Times New Roman"/>
@@ -2805,7 +2970,7 @@
     <w:basedOn w:val="Standaard"/>
     <w:rsid w:val="00143396"/>
     <w:pPr>
-      <w:spacing w:before="100" w:beforeAutospacing="1" w:after="100" w:afterAutospacing="1" w:line="273" w:lineRule="auto"/>
+      <w:spacing w:beforeAutospacing="1" w:after="100" w:afterAutospacing="1" w:line="273" w:lineRule="auto"/>
     </w:pPr>
     <w:rPr>
       <w:rFonts w:ascii="Arial" w:eastAsia="Calibri" w:hAnsi="Arial" w:cs="Arial"/>
@@ -2822,7 +2987,7 @@
     <w:basedOn w:val="Standaard"/>
     <w:rsid w:val="00143396"/>
     <w:pPr>
-      <w:spacing w:before="100" w:beforeAutospacing="1" w:after="100" w:afterAutospacing="1" w:line="273" w:lineRule="auto"/>
+      <w:spacing w:beforeAutospacing="1" w:after="100" w:afterAutospacing="1" w:line="273" w:lineRule="auto"/>
       <w:jc w:val="center"/>
     </w:pPr>
     <w:rPr>
@@ -2835,12 +3000,12 @@
       <w:lang w:eastAsia="nl-NL"/>
     </w:rPr>
   </w:style>
-  <w:style w:type="paragraph" w:customStyle="1" w:styleId="Kop2">
+  <w:style w:type="paragraph" w:customStyle="1" w:styleId="Kop20">
     <w:name w:val="Kop  2"/>
     <w:basedOn w:val="Standaard"/>
     <w:rsid w:val="00143396"/>
     <w:pPr>
-      <w:spacing w:before="100" w:beforeAutospacing="1" w:after="100" w:afterAutospacing="1" w:line="273" w:lineRule="auto"/>
+      <w:spacing w:beforeAutospacing="1" w:after="100" w:afterAutospacing="1" w:line="273" w:lineRule="auto"/>
     </w:pPr>
     <w:rPr>
       <w:rFonts w:ascii="Arial" w:eastAsia="Calibri" w:hAnsi="Arial" w:cs="Arial"/>
@@ -2857,14 +3022,10 @@
     <w:link w:val="GeenafstandChar"/>
     <w:uiPriority w:val="1"/>
     <w:qFormat/>
-    <w:rsid w:val="00C74183"/>
+    <w:rsid w:val="00232B54"/>
     <w:pPr>
       <w:spacing w:after="0" w:line="240" w:lineRule="auto"/>
     </w:pPr>
-    <w:rPr>
-      <w:rFonts w:eastAsiaTheme="minorEastAsia"/>
-      <w:lang w:eastAsia="nl-NL"/>
-    </w:rPr>
   </w:style>
   <w:style w:type="character" w:customStyle="1" w:styleId="GeenafstandChar">
     <w:name w:val="Geen afstand Char"/>
@@ -2872,10 +3033,6 @@
     <w:link w:val="Geenafstand"/>
     <w:uiPriority w:val="1"/>
     <w:rsid w:val="00C74183"/>
-    <w:rPr>
-      <w:rFonts w:eastAsiaTheme="minorEastAsia"/>
-      <w:lang w:eastAsia="nl-NL"/>
-    </w:rPr>
   </w:style>
   <w:style w:type="paragraph" w:styleId="Ballontekst">
     <w:name w:val="Balloon Text"/>
@@ -2906,6 +3063,368 @@
       <w:sz w:val="18"/>
       <w:szCs w:val="18"/>
     </w:rPr>
+  </w:style>
+  <w:style w:type="character" w:customStyle="1" w:styleId="Kop1Char">
+    <w:name w:val="Kop 1 Char"/>
+    <w:basedOn w:val="Standaardalinea-lettertype"/>
+    <w:link w:val="Kop1"/>
+    <w:uiPriority w:val="9"/>
+    <w:rsid w:val="00232B54"/>
+    <w:rPr>
+      <w:caps/>
+      <w:color w:val="FFFFFF" w:themeColor="background1"/>
+      <w:spacing w:val="15"/>
+      <w:sz w:val="22"/>
+      <w:szCs w:val="22"/>
+      <w:shd w:val="clear" w:color="auto" w:fill="50B4C8" w:themeFill="accent1"/>
+    </w:rPr>
+  </w:style>
+  <w:style w:type="character" w:customStyle="1" w:styleId="Kop2Char">
+    <w:name w:val="Kop 2 Char"/>
+    <w:basedOn w:val="Standaardalinea-lettertype"/>
+    <w:link w:val="Kop2"/>
+    <w:uiPriority w:val="9"/>
+    <w:rsid w:val="00232B54"/>
+    <w:rPr>
+      <w:caps/>
+      <w:spacing w:val="15"/>
+      <w:shd w:val="clear" w:color="auto" w:fill="DCEFF4" w:themeFill="accent1" w:themeFillTint="33"/>
+    </w:rPr>
+  </w:style>
+  <w:style w:type="character" w:customStyle="1" w:styleId="Kop3Char">
+    <w:name w:val="Kop 3 Char"/>
+    <w:basedOn w:val="Standaardalinea-lettertype"/>
+    <w:link w:val="Kop3"/>
+    <w:uiPriority w:val="9"/>
+    <w:semiHidden/>
+    <w:rsid w:val="00232B54"/>
+    <w:rPr>
+      <w:caps/>
+      <w:color w:val="215D6A" w:themeColor="accent1" w:themeShade="7F"/>
+      <w:spacing w:val="15"/>
+    </w:rPr>
+  </w:style>
+  <w:style w:type="character" w:customStyle="1" w:styleId="Kop4Char">
+    <w:name w:val="Kop 4 Char"/>
+    <w:basedOn w:val="Standaardalinea-lettertype"/>
+    <w:link w:val="Kop4"/>
+    <w:uiPriority w:val="9"/>
+    <w:semiHidden/>
+    <w:rsid w:val="00232B54"/>
+    <w:rPr>
+      <w:caps/>
+      <w:color w:val="328D9F" w:themeColor="accent1" w:themeShade="BF"/>
+      <w:spacing w:val="10"/>
+    </w:rPr>
+  </w:style>
+  <w:style w:type="character" w:customStyle="1" w:styleId="Kop5Char">
+    <w:name w:val="Kop 5 Char"/>
+    <w:basedOn w:val="Standaardalinea-lettertype"/>
+    <w:link w:val="Kop5"/>
+    <w:uiPriority w:val="9"/>
+    <w:semiHidden/>
+    <w:rsid w:val="00232B54"/>
+    <w:rPr>
+      <w:caps/>
+      <w:color w:val="328D9F" w:themeColor="accent1" w:themeShade="BF"/>
+      <w:spacing w:val="10"/>
+    </w:rPr>
+  </w:style>
+  <w:style w:type="character" w:customStyle="1" w:styleId="Kop6Char">
+    <w:name w:val="Kop 6 Char"/>
+    <w:basedOn w:val="Standaardalinea-lettertype"/>
+    <w:link w:val="Kop6"/>
+    <w:uiPriority w:val="9"/>
+    <w:semiHidden/>
+    <w:rsid w:val="00232B54"/>
+    <w:rPr>
+      <w:caps/>
+      <w:color w:val="328D9F" w:themeColor="accent1" w:themeShade="BF"/>
+      <w:spacing w:val="10"/>
+    </w:rPr>
+  </w:style>
+  <w:style w:type="character" w:customStyle="1" w:styleId="Kop7Char">
+    <w:name w:val="Kop 7 Char"/>
+    <w:basedOn w:val="Standaardalinea-lettertype"/>
+    <w:link w:val="Kop7"/>
+    <w:uiPriority w:val="9"/>
+    <w:semiHidden/>
+    <w:rsid w:val="00232B54"/>
+    <w:rPr>
+      <w:caps/>
+      <w:color w:val="328D9F" w:themeColor="accent1" w:themeShade="BF"/>
+      <w:spacing w:val="10"/>
+    </w:rPr>
+  </w:style>
+  <w:style w:type="character" w:customStyle="1" w:styleId="Kop8Char">
+    <w:name w:val="Kop 8 Char"/>
+    <w:basedOn w:val="Standaardalinea-lettertype"/>
+    <w:link w:val="Kop8"/>
+    <w:uiPriority w:val="9"/>
+    <w:semiHidden/>
+    <w:rsid w:val="00232B54"/>
+    <w:rPr>
+      <w:caps/>
+      <w:spacing w:val="10"/>
+      <w:sz w:val="18"/>
+      <w:szCs w:val="18"/>
+    </w:rPr>
+  </w:style>
+  <w:style w:type="character" w:customStyle="1" w:styleId="Kop9Char">
+    <w:name w:val="Kop 9 Char"/>
+    <w:basedOn w:val="Standaardalinea-lettertype"/>
+    <w:link w:val="Kop9"/>
+    <w:uiPriority w:val="9"/>
+    <w:semiHidden/>
+    <w:rsid w:val="00232B54"/>
+    <w:rPr>
+      <w:i/>
+      <w:iCs/>
+      <w:caps/>
+      <w:spacing w:val="10"/>
+      <w:sz w:val="18"/>
+      <w:szCs w:val="18"/>
+    </w:rPr>
+  </w:style>
+  <w:style w:type="paragraph" w:styleId="Bijschrift">
+    <w:name w:val="caption"/>
+    <w:basedOn w:val="Standaard"/>
+    <w:next w:val="Standaard"/>
+    <w:uiPriority w:val="35"/>
+    <w:semiHidden/>
+    <w:unhideWhenUsed/>
+    <w:qFormat/>
+    <w:rsid w:val="00232B54"/>
+    <w:rPr>
+      <w:b/>
+      <w:bCs/>
+      <w:color w:val="328D9F" w:themeColor="accent1" w:themeShade="BF"/>
+      <w:sz w:val="16"/>
+      <w:szCs w:val="16"/>
+    </w:rPr>
+  </w:style>
+  <w:style w:type="paragraph" w:styleId="Titel">
+    <w:name w:val="Title"/>
+    <w:basedOn w:val="Standaard"/>
+    <w:next w:val="Standaard"/>
+    <w:link w:val="TitelChar"/>
+    <w:uiPriority w:val="10"/>
+    <w:qFormat/>
+    <w:rsid w:val="00232B54"/>
+    <w:pPr>
+      <w:spacing w:before="0" w:after="0"/>
+    </w:pPr>
+    <w:rPr>
+      <w:rFonts w:asciiTheme="majorHAnsi" w:eastAsiaTheme="majorEastAsia" w:hAnsiTheme="majorHAnsi" w:cstheme="majorBidi"/>
+      <w:caps/>
+      <w:color w:val="50B4C8" w:themeColor="accent1"/>
+      <w:spacing w:val="10"/>
+      <w:sz w:val="52"/>
+      <w:szCs w:val="52"/>
+    </w:rPr>
+  </w:style>
+  <w:style w:type="character" w:customStyle="1" w:styleId="TitelChar">
+    <w:name w:val="Titel Char"/>
+    <w:basedOn w:val="Standaardalinea-lettertype"/>
+    <w:link w:val="Titel"/>
+    <w:uiPriority w:val="10"/>
+    <w:rsid w:val="00232B54"/>
+    <w:rPr>
+      <w:rFonts w:asciiTheme="majorHAnsi" w:eastAsiaTheme="majorEastAsia" w:hAnsiTheme="majorHAnsi" w:cstheme="majorBidi"/>
+      <w:caps/>
+      <w:color w:val="50B4C8" w:themeColor="accent1"/>
+      <w:spacing w:val="10"/>
+      <w:sz w:val="52"/>
+      <w:szCs w:val="52"/>
+    </w:rPr>
+  </w:style>
+  <w:style w:type="paragraph" w:styleId="Ondertitel">
+    <w:name w:val="Subtitle"/>
+    <w:basedOn w:val="Standaard"/>
+    <w:next w:val="Standaard"/>
+    <w:link w:val="OndertitelChar"/>
+    <w:uiPriority w:val="11"/>
+    <w:qFormat/>
+    <w:rsid w:val="00232B54"/>
+    <w:pPr>
+      <w:spacing w:before="0" w:after="500" w:line="240" w:lineRule="auto"/>
+    </w:pPr>
+    <w:rPr>
+      <w:caps/>
+      <w:color w:val="595959" w:themeColor="text1" w:themeTint="A6"/>
+      <w:spacing w:val="10"/>
+      <w:sz w:val="21"/>
+      <w:szCs w:val="21"/>
+    </w:rPr>
+  </w:style>
+  <w:style w:type="character" w:customStyle="1" w:styleId="OndertitelChar">
+    <w:name w:val="Ondertitel Char"/>
+    <w:basedOn w:val="Standaardalinea-lettertype"/>
+    <w:link w:val="Ondertitel"/>
+    <w:uiPriority w:val="11"/>
+    <w:rsid w:val="00232B54"/>
+    <w:rPr>
+      <w:caps/>
+      <w:color w:val="595959" w:themeColor="text1" w:themeTint="A6"/>
+      <w:spacing w:val="10"/>
+      <w:sz w:val="21"/>
+      <w:szCs w:val="21"/>
+    </w:rPr>
+  </w:style>
+  <w:style w:type="character" w:styleId="Zwaar">
+    <w:name w:val="Strong"/>
+    <w:uiPriority w:val="22"/>
+    <w:qFormat/>
+    <w:rsid w:val="00232B54"/>
+    <w:rPr>
+      <w:b/>
+      <w:bCs/>
+    </w:rPr>
+  </w:style>
+  <w:style w:type="character" w:styleId="Nadruk">
+    <w:name w:val="Emphasis"/>
+    <w:uiPriority w:val="20"/>
+    <w:qFormat/>
+    <w:rsid w:val="00232B54"/>
+    <w:rPr>
+      <w:caps/>
+      <w:color w:val="215D6A" w:themeColor="accent1" w:themeShade="7F"/>
+      <w:spacing w:val="5"/>
+    </w:rPr>
+  </w:style>
+  <w:style w:type="paragraph" w:styleId="Citaat">
+    <w:name w:val="Quote"/>
+    <w:basedOn w:val="Standaard"/>
+    <w:next w:val="Standaard"/>
+    <w:link w:val="CitaatChar"/>
+    <w:uiPriority w:val="29"/>
+    <w:qFormat/>
+    <w:rsid w:val="00232B54"/>
+    <w:rPr>
+      <w:i/>
+      <w:iCs/>
+      <w:sz w:val="24"/>
+      <w:szCs w:val="24"/>
+    </w:rPr>
+  </w:style>
+  <w:style w:type="character" w:customStyle="1" w:styleId="CitaatChar">
+    <w:name w:val="Citaat Char"/>
+    <w:basedOn w:val="Standaardalinea-lettertype"/>
+    <w:link w:val="Citaat"/>
+    <w:uiPriority w:val="29"/>
+    <w:rsid w:val="00232B54"/>
+    <w:rPr>
+      <w:i/>
+      <w:iCs/>
+      <w:sz w:val="24"/>
+      <w:szCs w:val="24"/>
+    </w:rPr>
+  </w:style>
+  <w:style w:type="paragraph" w:styleId="Duidelijkcitaat">
+    <w:name w:val="Intense Quote"/>
+    <w:basedOn w:val="Standaard"/>
+    <w:next w:val="Standaard"/>
+    <w:link w:val="DuidelijkcitaatChar"/>
+    <w:uiPriority w:val="30"/>
+    <w:qFormat/>
+    <w:rsid w:val="00232B54"/>
+    <w:pPr>
+      <w:spacing w:before="240" w:after="240" w:line="240" w:lineRule="auto"/>
+      <w:ind w:left="1080" w:right="1080"/>
+      <w:jc w:val="center"/>
+    </w:pPr>
+    <w:rPr>
+      <w:color w:val="50B4C8" w:themeColor="accent1"/>
+      <w:sz w:val="24"/>
+      <w:szCs w:val="24"/>
+    </w:rPr>
+  </w:style>
+  <w:style w:type="character" w:customStyle="1" w:styleId="DuidelijkcitaatChar">
+    <w:name w:val="Duidelijk citaat Char"/>
+    <w:basedOn w:val="Standaardalinea-lettertype"/>
+    <w:link w:val="Duidelijkcitaat"/>
+    <w:uiPriority w:val="30"/>
+    <w:rsid w:val="00232B54"/>
+    <w:rPr>
+      <w:color w:val="50B4C8" w:themeColor="accent1"/>
+      <w:sz w:val="24"/>
+      <w:szCs w:val="24"/>
+    </w:rPr>
+  </w:style>
+  <w:style w:type="character" w:styleId="Subtielebenadrukking">
+    <w:name w:val="Subtle Emphasis"/>
+    <w:uiPriority w:val="19"/>
+    <w:qFormat/>
+    <w:rsid w:val="00232B54"/>
+    <w:rPr>
+      <w:i/>
+      <w:iCs/>
+      <w:color w:val="215D6A" w:themeColor="accent1" w:themeShade="7F"/>
+    </w:rPr>
+  </w:style>
+  <w:style w:type="character" w:styleId="Intensievebenadrukking">
+    <w:name w:val="Intense Emphasis"/>
+    <w:uiPriority w:val="21"/>
+    <w:qFormat/>
+    <w:rsid w:val="00232B54"/>
+    <w:rPr>
+      <w:b/>
+      <w:bCs/>
+      <w:caps/>
+      <w:color w:val="215D6A" w:themeColor="accent1" w:themeShade="7F"/>
+      <w:spacing w:val="10"/>
+    </w:rPr>
+  </w:style>
+  <w:style w:type="character" w:styleId="Subtieleverwijzing">
+    <w:name w:val="Subtle Reference"/>
+    <w:uiPriority w:val="31"/>
+    <w:qFormat/>
+    <w:rsid w:val="00232B54"/>
+    <w:rPr>
+      <w:b/>
+      <w:bCs/>
+      <w:color w:val="50B4C8" w:themeColor="accent1"/>
+    </w:rPr>
+  </w:style>
+  <w:style w:type="character" w:styleId="Intensieveverwijzing">
+    <w:name w:val="Intense Reference"/>
+    <w:uiPriority w:val="32"/>
+    <w:qFormat/>
+    <w:rsid w:val="00232B54"/>
+    <w:rPr>
+      <w:b/>
+      <w:bCs/>
+      <w:i/>
+      <w:iCs/>
+      <w:caps/>
+      <w:color w:val="50B4C8" w:themeColor="accent1"/>
+    </w:rPr>
+  </w:style>
+  <w:style w:type="character" w:styleId="Titelvanboek">
+    <w:name w:val="Book Title"/>
+    <w:uiPriority w:val="33"/>
+    <w:qFormat/>
+    <w:rsid w:val="00232B54"/>
+    <w:rPr>
+      <w:b/>
+      <w:bCs/>
+      <w:i/>
+      <w:iCs/>
+      <w:spacing w:val="0"/>
+    </w:rPr>
+  </w:style>
+  <w:style w:type="paragraph" w:styleId="Kopvaninhoudsopgave">
+    <w:name w:val="TOC Heading"/>
+    <w:basedOn w:val="Kop1"/>
+    <w:next w:val="Standaard"/>
+    <w:uiPriority w:val="39"/>
+    <w:semiHidden/>
+    <w:unhideWhenUsed/>
+    <w:qFormat/>
+    <w:rsid w:val="00232B54"/>
+    <w:pPr>
+      <w:outlineLvl w:val="9"/>
+    </w:pPr>
   </w:style>
 </w:styles>
 </file>
@@ -3080,14 +3599,21 @@
     <w:charset w:val="00"/>
     <w:family w:val="roman"/>
     <w:pitch w:val="variable"/>
-    <w:sig w:usb0="E0002EFF" w:usb1="C000785B" w:usb2="00000009" w:usb3="00000000" w:csb0="000001FF" w:csb1="00000000"/>
+    <w:sig w:usb0="20002A87" w:usb1="80000000" w:usb2="00000008" w:usb3="00000000" w:csb0="000001FF" w:csb1="00000000"/>
+  </w:font>
+  <w:font w:name="Calibri Light">
+    <w:panose1 w:val="020F0302020204030204"/>
+    <w:charset w:val="00"/>
+    <w:family w:val="swiss"/>
+    <w:pitch w:val="variable"/>
+    <w:sig w:usb0="A00002EF" w:usb1="4000207B" w:usb2="00000000" w:usb3="00000000" w:csb0="0000009F" w:csb1="00000000"/>
   </w:font>
   <w:font w:name="Calibri">
     <w:panose1 w:val="020F0502020204030204"/>
     <w:charset w:val="00"/>
     <w:family w:val="swiss"/>
     <w:pitch w:val="variable"/>
-    <w:sig w:usb0="E0002AFF" w:usb1="C000247B" w:usb2="00000009" w:usb3="00000000" w:csb0="000001FF" w:csb1="00000000"/>
+    <w:sig w:usb0="A00002EF" w:usb1="4000207B" w:usb2="00000000" w:usb3="00000000" w:csb0="0000009F" w:csb1="00000000"/>
   </w:font>
   <w:font w:name="Verdana">
     <w:panose1 w:val="020B0604030504040204"/>
@@ -3101,7 +3627,7 @@
     <w:charset w:val="00"/>
     <w:family w:val="swiss"/>
     <w:pitch w:val="variable"/>
-    <w:sig w:usb0="E0002EFF" w:usb1="C0007843" w:usb2="00000009" w:usb3="00000000" w:csb0="000001FF" w:csb1="00000000"/>
+    <w:sig w:usb0="20002A87" w:usb1="80000000" w:usb2="00000008" w:usb3="00000000" w:csb0="000001FF" w:csb1="00000000"/>
   </w:font>
   <w:font w:name="Segoe UI">
     <w:panose1 w:val="020B0502040204020203"/>
@@ -3109,13 +3635,6 @@
     <w:family w:val="swiss"/>
     <w:pitch w:val="variable"/>
     <w:sig w:usb0="E4002EFF" w:usb1="C000E47F" w:usb2="00000009" w:usb3="00000000" w:csb0="000001FF" w:csb1="00000000"/>
-  </w:font>
-  <w:font w:name="Calibri Light">
-    <w:panose1 w:val="020F0302020204030204"/>
-    <w:charset w:val="00"/>
-    <w:family w:val="swiss"/>
-    <w:pitch w:val="variable"/>
-    <w:sig w:usb0="E0002AFF" w:usb1="C000247B" w:usb2="00000009" w:usb3="00000000" w:csb0="000001FF" w:csb1="00000000"/>
   </w:font>
 </w:fonts>
 </file>
@@ -3143,6 +3662,7 @@
     <w:rsid w:val="00745CAE"/>
     <w:rsid w:val="00CE09E9"/>
     <w:rsid w:val="00DD5806"/>
+    <w:rsid w:val="00F66DD1"/>
   </w:rsids>
   <m:mathPr>
     <m:mathFont m:val="Cambria Math"/>
@@ -3624,9 +4144,9 @@
 </file>
 
 <file path=word/theme/theme1.xml><?xml version="1.0" encoding="utf-8"?>
-<a:theme xmlns:a="http://schemas.openxmlformats.org/drawingml/2006/main" name="Kantoorthema">
+<a:theme xmlns:a="http://schemas.openxmlformats.org/drawingml/2006/main" name="Metropolitan">
   <a:themeElements>
-    <a:clrScheme name="Kantoor">
+    <a:clrScheme name="Metropolitan">
       <a:dk1>
         <a:sysClr val="windowText" lastClr="000000"/>
       </a:dk1>
@@ -3634,44 +4154,44 @@
         <a:sysClr val="window" lastClr="FFFFFF"/>
       </a:lt1>
       <a:dk2>
-        <a:srgbClr val="44546A"/>
+        <a:srgbClr val="162F33"/>
       </a:dk2>
       <a:lt2>
-        <a:srgbClr val="E7E6E6"/>
+        <a:srgbClr val="EAF0E0"/>
       </a:lt2>
       <a:accent1>
-        <a:srgbClr val="4472C4"/>
+        <a:srgbClr val="50B4C8"/>
       </a:accent1>
       <a:accent2>
-        <a:srgbClr val="ED7D31"/>
+        <a:srgbClr val="A8B97F"/>
       </a:accent2>
       <a:accent3>
-        <a:srgbClr val="A5A5A5"/>
+        <a:srgbClr val="9B9256"/>
       </a:accent3>
       <a:accent4>
-        <a:srgbClr val="FFC000"/>
+        <a:srgbClr val="657689"/>
       </a:accent4>
       <a:accent5>
-        <a:srgbClr val="5B9BD5"/>
+        <a:srgbClr val="7A855D"/>
       </a:accent5>
       <a:accent6>
-        <a:srgbClr val="70AD47"/>
+        <a:srgbClr val="84AC9D"/>
       </a:accent6>
       <a:hlink>
-        <a:srgbClr val="0563C1"/>
+        <a:srgbClr val="2370CD"/>
       </a:hlink>
       <a:folHlink>
-        <a:srgbClr val="954F72"/>
+        <a:srgbClr val="877589"/>
       </a:folHlink>
     </a:clrScheme>
-    <a:fontScheme name="Kantoor">
+    <a:fontScheme name="Metropolitan">
       <a:majorFont>
         <a:latin typeface="Calibri Light" panose="020F0302020204030204"/>
         <a:ea typeface=""/>
         <a:cs typeface=""/>
-        <a:font script="Jpan" typeface="游ゴシック Light"/>
+        <a:font script="Jpan" typeface="ＭＳ Ｐゴシック"/>
         <a:font script="Hang" typeface="맑은 고딕"/>
-        <a:font script="Hans" typeface="等线 Light"/>
+        <a:font script="Hans" typeface="宋体"/>
         <a:font script="Hant" typeface="新細明體"/>
         <a:font script="Arab" typeface="Times New Roman"/>
         <a:font script="Hebr" typeface="Times New Roman"/>
@@ -3701,20 +4221,20 @@
         <a:font script="Geor" typeface="Sylfaen"/>
       </a:majorFont>
       <a:minorFont>
-        <a:latin typeface="Calibri" panose="020F0502020204030204"/>
+        <a:latin typeface="Calibri Light" panose="020F0302020204030204"/>
         <a:ea typeface=""/>
         <a:cs typeface=""/>
-        <a:font script="Jpan" typeface="游明朝"/>
+        <a:font script="Jpan" typeface="ＭＳ Ｐゴシック"/>
         <a:font script="Hang" typeface="맑은 고딕"/>
-        <a:font script="Hans" typeface="等线"/>
+        <a:font script="Hans" typeface="宋体"/>
         <a:font script="Hant" typeface="新細明體"/>
-        <a:font script="Arab" typeface="Arial"/>
-        <a:font script="Hebr" typeface="Arial"/>
-        <a:font script="Thai" typeface="Cordia New"/>
+        <a:font script="Arab" typeface="Times New Roman"/>
+        <a:font script="Hebr" typeface="Times New Roman"/>
+        <a:font script="Thai" typeface="Angsana New"/>
         <a:font script="Ethi" typeface="Nyala"/>
         <a:font script="Beng" typeface="Vrinda"/>
         <a:font script="Gujr" typeface="Shruti"/>
-        <a:font script="Khmr" typeface="DaunPenh"/>
+        <a:font script="Khmr" typeface="MoolBoran"/>
         <a:font script="Knda" typeface="Tunga"/>
         <a:font script="Guru" typeface="Raavi"/>
         <a:font script="Cans" typeface="Euphemia"/>
@@ -3731,12 +4251,12 @@
         <a:font script="Laoo" typeface="DokChampa"/>
         <a:font script="Sinh" typeface="Iskoola Pota"/>
         <a:font script="Mong" typeface="Mongolian Baiti"/>
-        <a:font script="Viet" typeface="Arial"/>
+        <a:font script="Viet" typeface="Times New Roman"/>
         <a:font script="Uigh" typeface="Microsoft Uighur"/>
         <a:font script="Geor" typeface="Sylfaen"/>
       </a:minorFont>
     </a:fontScheme>
-    <a:fmtScheme name="Kantoor">
+    <a:fmtScheme name="Metropolitan">
       <a:fillStyleLst>
         <a:solidFill>
           <a:schemeClr val="phClr"/>
@@ -3745,76 +4265,73 @@
           <a:gsLst>
             <a:gs pos="0">
               <a:schemeClr val="phClr">
+                <a:tint val="70000"/>
+                <a:satMod val="100000"/>
                 <a:lumMod val="110000"/>
-                <a:satMod val="105000"/>
-                <a:tint val="67000"/>
               </a:schemeClr>
             </a:gs>
             <a:gs pos="50000">
               <a:schemeClr val="phClr">
+                <a:tint val="75000"/>
+                <a:satMod val="101000"/>
                 <a:lumMod val="105000"/>
-                <a:satMod val="103000"/>
-                <a:tint val="73000"/>
               </a:schemeClr>
             </a:gs>
             <a:gs pos="100000">
               <a:schemeClr val="phClr">
+                <a:tint val="82000"/>
+                <a:satMod val="104000"/>
                 <a:lumMod val="105000"/>
-                <a:satMod val="109000"/>
-                <a:tint val="81000"/>
               </a:schemeClr>
             </a:gs>
           </a:gsLst>
-          <a:lin ang="5400000" scaled="0"/>
+          <a:lin ang="2700000" scaled="0"/>
         </a:gradFill>
         <a:gradFill rotWithShape="1">
           <a:gsLst>
             <a:gs pos="0">
               <a:schemeClr val="phClr">
-                <a:satMod val="103000"/>
+                <a:tint val="97000"/>
+                <a:satMod val="100000"/>
                 <a:lumMod val="102000"/>
-                <a:tint val="94000"/>
               </a:schemeClr>
             </a:gs>
             <a:gs pos="50000">
               <a:schemeClr val="phClr">
-                <a:satMod val="110000"/>
+                <a:shade val="100000"/>
+                <a:satMod val="100000"/>
                 <a:lumMod val="100000"/>
-                <a:shade val="100000"/>
               </a:schemeClr>
             </a:gs>
             <a:gs pos="100000">
               <a:schemeClr val="phClr">
+                <a:shade val="80000"/>
+                <a:satMod val="100000"/>
                 <a:lumMod val="99000"/>
-                <a:satMod val="120000"/>
-                <a:shade val="78000"/>
               </a:schemeClr>
             </a:gs>
           </a:gsLst>
-          <a:lin ang="5400000" scaled="0"/>
+          <a:lin ang="2700000" scaled="0"/>
         </a:gradFill>
       </a:fillStyleLst>
       <a:lnStyleLst>
-        <a:ln w="6350" cap="flat" cmpd="sng" algn="ctr">
+        <a:ln w="9525" cap="flat" cmpd="sng" algn="ctr">
           <a:solidFill>
             <a:schemeClr val="phClr"/>
           </a:solidFill>
           <a:prstDash val="solid"/>
-          <a:miter lim="800000"/>
         </a:ln>
         <a:ln w="12700" cap="flat" cmpd="sng" algn="ctr">
           <a:solidFill>
             <a:schemeClr val="phClr"/>
           </a:solidFill>
           <a:prstDash val="solid"/>
-          <a:miter lim="800000"/>
         </a:ln>
         <a:ln w="19050" cap="flat" cmpd="sng" algn="ctr">
           <a:solidFill>
             <a:schemeClr val="phClr"/>
           </a:solidFill>
           <a:prstDash val="solid"/>
-          <a:miter lim="800000"/>
         </a:ln>
       </a:lnStyleLst>
       <a:effectStyleLst>
@@ -3844,33 +4361,12 @@
             <a:satMod val="170000"/>
           </a:schemeClr>
         </a:solidFill>
-        <a:gradFill rotWithShape="1">
-          <a:gsLst>
-            <a:gs pos="0">
-              <a:schemeClr val="phClr">
-                <a:tint val="93000"/>
-                <a:satMod val="150000"/>
-                <a:shade val="98000"/>
-                <a:lumMod val="102000"/>
-              </a:schemeClr>
-            </a:gs>
-            <a:gs pos="50000">
-              <a:schemeClr val="phClr">
-                <a:tint val="98000"/>
-                <a:satMod val="130000"/>
-                <a:shade val="90000"/>
-                <a:lumMod val="103000"/>
-              </a:schemeClr>
-            </a:gs>
-            <a:gs pos="100000">
-              <a:schemeClr val="phClr">
-                <a:shade val="63000"/>
-                <a:satMod val="120000"/>
-              </a:schemeClr>
-            </a:gs>
-          </a:gsLst>
-          <a:lin ang="5400000" scaled="0"/>
-        </a:gradFill>
+        <a:solidFill>
+          <a:schemeClr val="phClr">
+            <a:shade val="95000"/>
+            <a:satMod val="170000"/>
+          </a:schemeClr>
+        </a:solidFill>
       </a:bgFillStyleLst>
     </a:fmtScheme>
   </a:themeElements>
@@ -3878,7 +4374,7 @@
   <a:extraClrSchemeLst/>
   <a:extLst>
     <a:ext uri="{05A4C25C-085E-4340-85A3-A5531E510DB2}">
-      <thm15:themeFamily xmlns:thm15="http://schemas.microsoft.com/office/thememl/2012/main" name="Office Theme" id="{62F939B6-93AF-4DB8-9C6B-D6C7DFDC589F}" vid="{4A3C46E8-61CC-4603-A589-7422A47A8E4A}"/>
+      <thm15:themeFamily xmlns:thm15="http://schemas.microsoft.com/office/thememl/2012/main" name="Metropolitan" id="{4C5440D6-04D2-4954-96CF-F251137069B2}" vid="{79CFCA13-9412-4290-BB4B-85112F88857B}"/>
     </a:ext>
   </a:extLst>
 </a:theme>

</xml_diff>